<commit_message>
Adde hours of work to the DD document
</commit_message>
<xml_diff>
--- a/Design Document/DD.docx
+++ b/Design Document/DD.docx
@@ -8,8 +8,6 @@
           <w:szCs w:val="26"/>
         </w:rPr>
       </w:pPr>
-      <w:bookmarkStart w:id="0" w:name="_GoBack"/>
-      <w:bookmarkEnd w:id="0"/>
     </w:p>
     <w:p>
       <w:pPr>
@@ -35,7 +33,7 @@
           <w:lang w:eastAsia="en-GB"/>
         </w:rPr>
         <w:drawing>
-          <wp:anchor distT="0" distB="0" distL="114300" distR="114300" simplePos="0" relativeHeight="251655680" behindDoc="0" locked="0" layoutInCell="1" allowOverlap="1">
+          <wp:anchor distT="0" distB="0" distL="114300" distR="114300" simplePos="0" relativeHeight="251658240" behindDoc="0" locked="0" layoutInCell="1" allowOverlap="1">
             <wp:simplePos x="0" y="0"/>
             <wp:positionH relativeFrom="margin">
               <wp:align>center</wp:align>
@@ -366,7 +364,7 @@
               <w:noProof/>
               <w:sz w:val="22"/>
               <w:szCs w:val="22"/>
-              <w:lang w:val="it-IT"/>
+              <w:lang w:eastAsia="en-GB"/>
             </w:rPr>
           </w:pPr>
           <w:r>
@@ -378,7 +376,7 @@
           <w:r>
             <w:fldChar w:fldCharType="separate"/>
           </w:r>
-          <w:hyperlink w:anchor="_Toc436571533" w:history="1">
+          <w:hyperlink w:anchor="_Toc436821892" w:history="1">
             <w:r>
               <w:rPr>
                 <w:rStyle w:val="Collegamentoipertestuale"/>
@@ -392,7 +390,7 @@
                 <w:noProof/>
                 <w:sz w:val="22"/>
                 <w:szCs w:val="22"/>
-                <w:lang w:val="it-IT"/>
+                <w:lang w:eastAsia="en-GB"/>
               </w:rPr>
               <w:tab/>
             </w:r>
@@ -422,7 +420,7 @@
                 <w:noProof/>
                 <w:webHidden/>
               </w:rPr>
-              <w:instrText xml:space="preserve"> PAGEREF _Toc436571533 \h </w:instrText>
+              <w:instrText xml:space="preserve"> PAGEREF _Toc436821892 \h </w:instrText>
             </w:r>
             <w:r>
               <w:rPr>
@@ -461,10 +459,10 @@
               <w:noProof/>
               <w:sz w:val="22"/>
               <w:szCs w:val="22"/>
-              <w:lang w:val="it-IT"/>
+              <w:lang w:eastAsia="en-GB"/>
             </w:rPr>
           </w:pPr>
-          <w:hyperlink w:anchor="_Toc436571534" w:history="1">
+          <w:hyperlink w:anchor="_Toc436821893" w:history="1">
             <w:r>
               <w:rPr>
                 <w:rStyle w:val="Collegamentoipertestuale"/>
@@ -478,7 +476,7 @@
                 <w:noProof/>
                 <w:sz w:val="22"/>
                 <w:szCs w:val="22"/>
-                <w:lang w:val="it-IT"/>
+                <w:lang w:eastAsia="en-GB"/>
               </w:rPr>
               <w:tab/>
             </w:r>
@@ -508,7 +506,7 @@
                 <w:noProof/>
                 <w:webHidden/>
               </w:rPr>
-              <w:instrText xml:space="preserve"> PAGEREF _Toc436571534 \h </w:instrText>
+              <w:instrText xml:space="preserve"> PAGEREF _Toc436821893 \h </w:instrText>
             </w:r>
             <w:r>
               <w:rPr>
@@ -547,10 +545,10 @@
               <w:noProof/>
               <w:sz w:val="22"/>
               <w:szCs w:val="22"/>
-              <w:lang w:val="it-IT"/>
+              <w:lang w:eastAsia="en-GB"/>
             </w:rPr>
           </w:pPr>
-          <w:hyperlink w:anchor="_Toc436571535" w:history="1">
+          <w:hyperlink w:anchor="_Toc436821894" w:history="1">
             <w:r>
               <w:rPr>
                 <w:rStyle w:val="Collegamentoipertestuale"/>
@@ -564,7 +562,7 @@
                 <w:noProof/>
                 <w:sz w:val="22"/>
                 <w:szCs w:val="22"/>
-                <w:lang w:val="it-IT"/>
+                <w:lang w:eastAsia="en-GB"/>
               </w:rPr>
               <w:tab/>
             </w:r>
@@ -594,7 +592,7 @@
                 <w:noProof/>
                 <w:webHidden/>
               </w:rPr>
-              <w:instrText xml:space="preserve"> PAGEREF _Toc436571535 \h </w:instrText>
+              <w:instrText xml:space="preserve"> PAGEREF _Toc436821894 \h </w:instrText>
             </w:r>
             <w:r>
               <w:rPr>
@@ -633,10 +631,10 @@
               <w:noProof/>
               <w:sz w:val="22"/>
               <w:szCs w:val="22"/>
-              <w:lang w:val="it-IT"/>
+              <w:lang w:eastAsia="en-GB"/>
             </w:rPr>
           </w:pPr>
-          <w:hyperlink w:anchor="_Toc436571536" w:history="1">
+          <w:hyperlink w:anchor="_Toc436821895" w:history="1">
             <w:r>
               <w:rPr>
                 <w:rStyle w:val="Collegamentoipertestuale"/>
@@ -650,7 +648,7 @@
                 <w:noProof/>
                 <w:sz w:val="22"/>
                 <w:szCs w:val="22"/>
-                <w:lang w:val="it-IT"/>
+                <w:lang w:eastAsia="en-GB"/>
               </w:rPr>
               <w:tab/>
             </w:r>
@@ -680,7 +678,7 @@
                 <w:noProof/>
                 <w:webHidden/>
               </w:rPr>
-              <w:instrText xml:space="preserve"> PAGEREF _Toc436571536 \h </w:instrText>
+              <w:instrText xml:space="preserve"> PAGEREF _Toc436821895 \h </w:instrText>
             </w:r>
             <w:r>
               <w:rPr>
@@ -701,6 +699,785 @@
                 <w:webHidden/>
               </w:rPr>
               <w:t>3</w:t>
+            </w:r>
+            <w:r>
+              <w:rPr>
+                <w:noProof/>
+                <w:webHidden/>
+              </w:rPr>
+              <w:fldChar w:fldCharType="end"/>
+            </w:r>
+          </w:hyperlink>
+          <w:bookmarkStart w:id="0" w:name="_GoBack"/>
+          <w:bookmarkEnd w:id="0"/>
+        </w:p>
+        <w:p>
+          <w:pPr>
+            <w:pStyle w:val="Sommario3"/>
+            <w:tabs>
+              <w:tab w:val="left" w:pos="1200"/>
+            </w:tabs>
+            <w:rPr>
+              <w:rFonts w:cstheme="minorBidi"/>
+              <w:noProof/>
+              <w:sz w:val="22"/>
+              <w:szCs w:val="22"/>
+              <w:lang w:eastAsia="en-GB"/>
+            </w:rPr>
+          </w:pPr>
+          <w:hyperlink w:anchor="_Toc436821896" w:history="1">
+            <w:r>
+              <w:rPr>
+                <w:rStyle w:val="Collegamentoipertestuale"/>
+                <w:noProof/>
+              </w:rPr>
+              <w:t>1.3.1</w:t>
+            </w:r>
+            <w:r>
+              <w:rPr>
+                <w:rFonts w:cstheme="minorBidi"/>
+                <w:noProof/>
+                <w:sz w:val="22"/>
+                <w:szCs w:val="22"/>
+                <w:lang w:eastAsia="en-GB"/>
+              </w:rPr>
+              <w:tab/>
+            </w:r>
+            <w:r>
+              <w:rPr>
+                <w:rStyle w:val="Collegamentoipertestuale"/>
+                <w:noProof/>
+              </w:rPr>
+              <w:t>Acronyms</w:t>
+            </w:r>
+            <w:r>
+              <w:rPr>
+                <w:noProof/>
+                <w:webHidden/>
+              </w:rPr>
+              <w:tab/>
+            </w:r>
+            <w:r>
+              <w:rPr>
+                <w:noProof/>
+                <w:webHidden/>
+              </w:rPr>
+              <w:fldChar w:fldCharType="begin"/>
+            </w:r>
+            <w:r>
+              <w:rPr>
+                <w:noProof/>
+                <w:webHidden/>
+              </w:rPr>
+              <w:instrText xml:space="preserve"> PAGEREF _Toc436821896 \h </w:instrText>
+            </w:r>
+            <w:r>
+              <w:rPr>
+                <w:noProof/>
+                <w:webHidden/>
+              </w:rPr>
+            </w:r>
+            <w:r>
+              <w:rPr>
+                <w:noProof/>
+                <w:webHidden/>
+              </w:rPr>
+              <w:fldChar w:fldCharType="separate"/>
+            </w:r>
+            <w:r>
+              <w:rPr>
+                <w:noProof/>
+                <w:webHidden/>
+              </w:rPr>
+              <w:t>3</w:t>
+            </w:r>
+            <w:r>
+              <w:rPr>
+                <w:noProof/>
+                <w:webHidden/>
+              </w:rPr>
+              <w:fldChar w:fldCharType="end"/>
+            </w:r>
+          </w:hyperlink>
+        </w:p>
+        <w:p>
+          <w:pPr>
+            <w:pStyle w:val="Sommario2"/>
+            <w:rPr>
+              <w:rFonts w:cstheme="minorBidi"/>
+              <w:noProof/>
+              <w:sz w:val="22"/>
+              <w:szCs w:val="22"/>
+              <w:lang w:eastAsia="en-GB"/>
+            </w:rPr>
+          </w:pPr>
+          <w:hyperlink w:anchor="_Toc436821897" w:history="1">
+            <w:r>
+              <w:rPr>
+                <w:rStyle w:val="Collegamentoipertestuale"/>
+                <w:noProof/>
+              </w:rPr>
+              <w:t>1.4</w:t>
+            </w:r>
+            <w:r>
+              <w:rPr>
+                <w:rFonts w:cstheme="minorBidi"/>
+                <w:noProof/>
+                <w:sz w:val="22"/>
+                <w:szCs w:val="22"/>
+                <w:lang w:eastAsia="en-GB"/>
+              </w:rPr>
+              <w:tab/>
+            </w:r>
+            <w:r>
+              <w:rPr>
+                <w:rStyle w:val="Collegamentoipertestuale"/>
+                <w:noProof/>
+              </w:rPr>
+              <w:t>Reference Documents</w:t>
+            </w:r>
+            <w:r>
+              <w:rPr>
+                <w:noProof/>
+                <w:webHidden/>
+              </w:rPr>
+              <w:tab/>
+            </w:r>
+            <w:r>
+              <w:rPr>
+                <w:noProof/>
+                <w:webHidden/>
+              </w:rPr>
+              <w:fldChar w:fldCharType="begin"/>
+            </w:r>
+            <w:r>
+              <w:rPr>
+                <w:noProof/>
+                <w:webHidden/>
+              </w:rPr>
+              <w:instrText xml:space="preserve"> PAGEREF _Toc436821897 \h </w:instrText>
+            </w:r>
+            <w:r>
+              <w:rPr>
+                <w:noProof/>
+                <w:webHidden/>
+              </w:rPr>
+            </w:r>
+            <w:r>
+              <w:rPr>
+                <w:noProof/>
+                <w:webHidden/>
+              </w:rPr>
+              <w:fldChar w:fldCharType="separate"/>
+            </w:r>
+            <w:r>
+              <w:rPr>
+                <w:noProof/>
+                <w:webHidden/>
+              </w:rPr>
+              <w:t>3</w:t>
+            </w:r>
+            <w:r>
+              <w:rPr>
+                <w:noProof/>
+                <w:webHidden/>
+              </w:rPr>
+              <w:fldChar w:fldCharType="end"/>
+            </w:r>
+          </w:hyperlink>
+        </w:p>
+        <w:p>
+          <w:pPr>
+            <w:pStyle w:val="Sommario2"/>
+            <w:rPr>
+              <w:rFonts w:cstheme="minorBidi"/>
+              <w:noProof/>
+              <w:sz w:val="22"/>
+              <w:szCs w:val="22"/>
+              <w:lang w:eastAsia="en-GB"/>
+            </w:rPr>
+          </w:pPr>
+          <w:hyperlink w:anchor="_Toc436821898" w:history="1">
+            <w:r>
+              <w:rPr>
+                <w:rStyle w:val="Collegamentoipertestuale"/>
+                <w:noProof/>
+              </w:rPr>
+              <w:t>1.5</w:t>
+            </w:r>
+            <w:r>
+              <w:rPr>
+                <w:rFonts w:cstheme="minorBidi"/>
+                <w:noProof/>
+                <w:sz w:val="22"/>
+                <w:szCs w:val="22"/>
+                <w:lang w:eastAsia="en-GB"/>
+              </w:rPr>
+              <w:tab/>
+            </w:r>
+            <w:r>
+              <w:rPr>
+                <w:rStyle w:val="Collegamentoipertestuale"/>
+                <w:noProof/>
+              </w:rPr>
+              <w:t>Document Structure</w:t>
+            </w:r>
+            <w:r>
+              <w:rPr>
+                <w:noProof/>
+                <w:webHidden/>
+              </w:rPr>
+              <w:tab/>
+            </w:r>
+            <w:r>
+              <w:rPr>
+                <w:noProof/>
+                <w:webHidden/>
+              </w:rPr>
+              <w:fldChar w:fldCharType="begin"/>
+            </w:r>
+            <w:r>
+              <w:rPr>
+                <w:noProof/>
+                <w:webHidden/>
+              </w:rPr>
+              <w:instrText xml:space="preserve"> PAGEREF _Toc436821898 \h </w:instrText>
+            </w:r>
+            <w:r>
+              <w:rPr>
+                <w:noProof/>
+                <w:webHidden/>
+              </w:rPr>
+            </w:r>
+            <w:r>
+              <w:rPr>
+                <w:noProof/>
+                <w:webHidden/>
+              </w:rPr>
+              <w:fldChar w:fldCharType="separate"/>
+            </w:r>
+            <w:r>
+              <w:rPr>
+                <w:noProof/>
+                <w:webHidden/>
+              </w:rPr>
+              <w:t>4</w:t>
+            </w:r>
+            <w:r>
+              <w:rPr>
+                <w:noProof/>
+                <w:webHidden/>
+              </w:rPr>
+              <w:fldChar w:fldCharType="end"/>
+            </w:r>
+          </w:hyperlink>
+        </w:p>
+        <w:p>
+          <w:pPr>
+            <w:pStyle w:val="Sommario1"/>
+            <w:rPr>
+              <w:rFonts w:cstheme="minorBidi"/>
+              <w:noProof/>
+              <w:sz w:val="22"/>
+              <w:szCs w:val="22"/>
+              <w:lang w:eastAsia="en-GB"/>
+            </w:rPr>
+          </w:pPr>
+          <w:hyperlink w:anchor="_Toc436821899" w:history="1">
+            <w:r>
+              <w:rPr>
+                <w:rStyle w:val="Collegamentoipertestuale"/>
+                <w:noProof/>
+              </w:rPr>
+              <w:t>2</w:t>
+            </w:r>
+            <w:r>
+              <w:rPr>
+                <w:rFonts w:cstheme="minorBidi"/>
+                <w:noProof/>
+                <w:sz w:val="22"/>
+                <w:szCs w:val="22"/>
+                <w:lang w:eastAsia="en-GB"/>
+              </w:rPr>
+              <w:tab/>
+            </w:r>
+            <w:r>
+              <w:rPr>
+                <w:rStyle w:val="Collegamentoipertestuale"/>
+                <w:noProof/>
+              </w:rPr>
+              <w:t>Architectural Design</w:t>
+            </w:r>
+            <w:r>
+              <w:rPr>
+                <w:noProof/>
+                <w:webHidden/>
+              </w:rPr>
+              <w:tab/>
+            </w:r>
+            <w:r>
+              <w:rPr>
+                <w:noProof/>
+                <w:webHidden/>
+              </w:rPr>
+              <w:fldChar w:fldCharType="begin"/>
+            </w:r>
+            <w:r>
+              <w:rPr>
+                <w:noProof/>
+                <w:webHidden/>
+              </w:rPr>
+              <w:instrText xml:space="preserve"> PAGEREF _Toc436821899 \h </w:instrText>
+            </w:r>
+            <w:r>
+              <w:rPr>
+                <w:noProof/>
+                <w:webHidden/>
+              </w:rPr>
+            </w:r>
+            <w:r>
+              <w:rPr>
+                <w:noProof/>
+                <w:webHidden/>
+              </w:rPr>
+              <w:fldChar w:fldCharType="separate"/>
+            </w:r>
+            <w:r>
+              <w:rPr>
+                <w:noProof/>
+                <w:webHidden/>
+              </w:rPr>
+              <w:t>5</w:t>
+            </w:r>
+            <w:r>
+              <w:rPr>
+                <w:noProof/>
+                <w:webHidden/>
+              </w:rPr>
+              <w:fldChar w:fldCharType="end"/>
+            </w:r>
+          </w:hyperlink>
+        </w:p>
+        <w:p>
+          <w:pPr>
+            <w:pStyle w:val="Sommario2"/>
+            <w:rPr>
+              <w:rFonts w:cstheme="minorBidi"/>
+              <w:noProof/>
+              <w:sz w:val="22"/>
+              <w:szCs w:val="22"/>
+              <w:lang w:eastAsia="en-GB"/>
+            </w:rPr>
+          </w:pPr>
+          <w:hyperlink w:anchor="_Toc436821900" w:history="1">
+            <w:r>
+              <w:rPr>
+                <w:rStyle w:val="Collegamentoipertestuale"/>
+                <w:noProof/>
+              </w:rPr>
+              <w:t>2.1</w:t>
+            </w:r>
+            <w:r>
+              <w:rPr>
+                <w:rFonts w:cstheme="minorBidi"/>
+                <w:noProof/>
+                <w:sz w:val="22"/>
+                <w:szCs w:val="22"/>
+                <w:lang w:eastAsia="en-GB"/>
+              </w:rPr>
+              <w:tab/>
+            </w:r>
+            <w:r>
+              <w:rPr>
+                <w:rStyle w:val="Collegamentoipertestuale"/>
+                <w:noProof/>
+              </w:rPr>
+              <w:t>Overview</w:t>
+            </w:r>
+            <w:r>
+              <w:rPr>
+                <w:noProof/>
+                <w:webHidden/>
+              </w:rPr>
+              <w:tab/>
+            </w:r>
+            <w:r>
+              <w:rPr>
+                <w:noProof/>
+                <w:webHidden/>
+              </w:rPr>
+              <w:fldChar w:fldCharType="begin"/>
+            </w:r>
+            <w:r>
+              <w:rPr>
+                <w:noProof/>
+                <w:webHidden/>
+              </w:rPr>
+              <w:instrText xml:space="preserve"> PAGEREF _Toc436821900 \h </w:instrText>
+            </w:r>
+            <w:r>
+              <w:rPr>
+                <w:noProof/>
+                <w:webHidden/>
+              </w:rPr>
+            </w:r>
+            <w:r>
+              <w:rPr>
+                <w:noProof/>
+                <w:webHidden/>
+              </w:rPr>
+              <w:fldChar w:fldCharType="separate"/>
+            </w:r>
+            <w:r>
+              <w:rPr>
+                <w:noProof/>
+                <w:webHidden/>
+              </w:rPr>
+              <w:t>5</w:t>
+            </w:r>
+            <w:r>
+              <w:rPr>
+                <w:noProof/>
+                <w:webHidden/>
+              </w:rPr>
+              <w:fldChar w:fldCharType="end"/>
+            </w:r>
+          </w:hyperlink>
+        </w:p>
+        <w:p>
+          <w:pPr>
+            <w:pStyle w:val="Sommario2"/>
+            <w:rPr>
+              <w:rFonts w:cstheme="minorBidi"/>
+              <w:noProof/>
+              <w:sz w:val="22"/>
+              <w:szCs w:val="22"/>
+              <w:lang w:eastAsia="en-GB"/>
+            </w:rPr>
+          </w:pPr>
+          <w:hyperlink w:anchor="_Toc436821901" w:history="1">
+            <w:r>
+              <w:rPr>
+                <w:rStyle w:val="Collegamentoipertestuale"/>
+                <w:noProof/>
+              </w:rPr>
+              <w:t>2.2</w:t>
+            </w:r>
+            <w:r>
+              <w:rPr>
+                <w:rFonts w:cstheme="minorBidi"/>
+                <w:noProof/>
+                <w:sz w:val="22"/>
+                <w:szCs w:val="22"/>
+                <w:lang w:eastAsia="en-GB"/>
+              </w:rPr>
+              <w:tab/>
+            </w:r>
+            <w:r>
+              <w:rPr>
+                <w:rStyle w:val="Collegamentoipertestuale"/>
+                <w:noProof/>
+              </w:rPr>
+              <w:t>High level Components and their Interaction</w:t>
+            </w:r>
+            <w:r>
+              <w:rPr>
+                <w:noProof/>
+                <w:webHidden/>
+              </w:rPr>
+              <w:tab/>
+            </w:r>
+            <w:r>
+              <w:rPr>
+                <w:noProof/>
+                <w:webHidden/>
+              </w:rPr>
+              <w:fldChar w:fldCharType="begin"/>
+            </w:r>
+            <w:r>
+              <w:rPr>
+                <w:noProof/>
+                <w:webHidden/>
+              </w:rPr>
+              <w:instrText xml:space="preserve"> PAGEREF _Toc436821901 \h </w:instrText>
+            </w:r>
+            <w:r>
+              <w:rPr>
+                <w:noProof/>
+                <w:webHidden/>
+              </w:rPr>
+            </w:r>
+            <w:r>
+              <w:rPr>
+                <w:noProof/>
+                <w:webHidden/>
+              </w:rPr>
+              <w:fldChar w:fldCharType="separate"/>
+            </w:r>
+            <w:r>
+              <w:rPr>
+                <w:noProof/>
+                <w:webHidden/>
+              </w:rPr>
+              <w:t>5</w:t>
+            </w:r>
+            <w:r>
+              <w:rPr>
+                <w:noProof/>
+                <w:webHidden/>
+              </w:rPr>
+              <w:fldChar w:fldCharType="end"/>
+            </w:r>
+          </w:hyperlink>
+        </w:p>
+        <w:p>
+          <w:pPr>
+            <w:pStyle w:val="Sommario2"/>
+            <w:rPr>
+              <w:rFonts w:cstheme="minorBidi"/>
+              <w:noProof/>
+              <w:sz w:val="22"/>
+              <w:szCs w:val="22"/>
+              <w:lang w:eastAsia="en-GB"/>
+            </w:rPr>
+          </w:pPr>
+          <w:hyperlink w:anchor="_Toc436821902" w:history="1">
+            <w:r>
+              <w:rPr>
+                <w:rStyle w:val="Collegamentoipertestuale"/>
+                <w:noProof/>
+              </w:rPr>
+              <w:t>2.3</w:t>
+            </w:r>
+            <w:r>
+              <w:rPr>
+                <w:rFonts w:cstheme="minorBidi"/>
+                <w:noProof/>
+                <w:sz w:val="22"/>
+                <w:szCs w:val="22"/>
+                <w:lang w:eastAsia="en-GB"/>
+              </w:rPr>
+              <w:tab/>
+            </w:r>
+            <w:r>
+              <w:rPr>
+                <w:rStyle w:val="Collegamentoipertestuale"/>
+                <w:noProof/>
+              </w:rPr>
+              <w:t>Component View</w:t>
+            </w:r>
+            <w:r>
+              <w:rPr>
+                <w:noProof/>
+                <w:webHidden/>
+              </w:rPr>
+              <w:tab/>
+            </w:r>
+            <w:r>
+              <w:rPr>
+                <w:noProof/>
+                <w:webHidden/>
+              </w:rPr>
+              <w:fldChar w:fldCharType="begin"/>
+            </w:r>
+            <w:r>
+              <w:rPr>
+                <w:noProof/>
+                <w:webHidden/>
+              </w:rPr>
+              <w:instrText xml:space="preserve"> PAGEREF _Toc436821902 \h </w:instrText>
+            </w:r>
+            <w:r>
+              <w:rPr>
+                <w:noProof/>
+                <w:webHidden/>
+              </w:rPr>
+            </w:r>
+            <w:r>
+              <w:rPr>
+                <w:noProof/>
+                <w:webHidden/>
+              </w:rPr>
+              <w:fldChar w:fldCharType="separate"/>
+            </w:r>
+            <w:r>
+              <w:rPr>
+                <w:noProof/>
+                <w:webHidden/>
+              </w:rPr>
+              <w:t>7</w:t>
+            </w:r>
+            <w:r>
+              <w:rPr>
+                <w:noProof/>
+                <w:webHidden/>
+              </w:rPr>
+              <w:fldChar w:fldCharType="end"/>
+            </w:r>
+          </w:hyperlink>
+        </w:p>
+        <w:p>
+          <w:pPr>
+            <w:pStyle w:val="Sommario2"/>
+            <w:rPr>
+              <w:rFonts w:cstheme="minorBidi"/>
+              <w:noProof/>
+              <w:sz w:val="22"/>
+              <w:szCs w:val="22"/>
+              <w:lang w:eastAsia="en-GB"/>
+            </w:rPr>
+          </w:pPr>
+          <w:hyperlink w:anchor="_Toc436821903" w:history="1">
+            <w:r>
+              <w:rPr>
+                <w:rStyle w:val="Collegamentoipertestuale"/>
+                <w:noProof/>
+              </w:rPr>
+              <w:t>2.4</w:t>
+            </w:r>
+            <w:r>
+              <w:rPr>
+                <w:rFonts w:cstheme="minorBidi"/>
+                <w:noProof/>
+                <w:sz w:val="22"/>
+                <w:szCs w:val="22"/>
+                <w:lang w:eastAsia="en-GB"/>
+              </w:rPr>
+              <w:tab/>
+            </w:r>
+            <w:r>
+              <w:rPr>
+                <w:rStyle w:val="Collegamentoipertestuale"/>
+                <w:noProof/>
+              </w:rPr>
+              <w:t>Deployment View</w:t>
+            </w:r>
+            <w:r>
+              <w:rPr>
+                <w:noProof/>
+                <w:webHidden/>
+              </w:rPr>
+              <w:tab/>
+            </w:r>
+            <w:r>
+              <w:rPr>
+                <w:noProof/>
+                <w:webHidden/>
+              </w:rPr>
+              <w:fldChar w:fldCharType="begin"/>
+            </w:r>
+            <w:r>
+              <w:rPr>
+                <w:noProof/>
+                <w:webHidden/>
+              </w:rPr>
+              <w:instrText xml:space="preserve"> PAGEREF _Toc436821903 \h </w:instrText>
+            </w:r>
+            <w:r>
+              <w:rPr>
+                <w:noProof/>
+                <w:webHidden/>
+              </w:rPr>
+            </w:r>
+            <w:r>
+              <w:rPr>
+                <w:noProof/>
+                <w:webHidden/>
+              </w:rPr>
+              <w:fldChar w:fldCharType="separate"/>
+            </w:r>
+            <w:r>
+              <w:rPr>
+                <w:noProof/>
+                <w:webHidden/>
+              </w:rPr>
+              <w:t>9</w:t>
+            </w:r>
+            <w:r>
+              <w:rPr>
+                <w:noProof/>
+                <w:webHidden/>
+              </w:rPr>
+              <w:fldChar w:fldCharType="end"/>
+            </w:r>
+          </w:hyperlink>
+        </w:p>
+        <w:p>
+          <w:pPr>
+            <w:pStyle w:val="Sommario2"/>
+            <w:rPr>
+              <w:rFonts w:cstheme="minorBidi"/>
+              <w:noProof/>
+              <w:sz w:val="22"/>
+              <w:szCs w:val="22"/>
+              <w:lang w:eastAsia="en-GB"/>
+            </w:rPr>
+          </w:pPr>
+          <w:hyperlink w:anchor="_Toc436821904" w:history="1">
+            <w:r>
+              <w:rPr>
+                <w:rStyle w:val="Collegamentoipertestuale"/>
+                <w:noProof/>
+              </w:rPr>
+              <w:t>2.5</w:t>
+            </w:r>
+            <w:r>
+              <w:rPr>
+                <w:rFonts w:cstheme="minorBidi"/>
+                <w:noProof/>
+                <w:sz w:val="22"/>
+                <w:szCs w:val="22"/>
+                <w:lang w:eastAsia="en-GB"/>
+              </w:rPr>
+              <w:tab/>
+            </w:r>
+            <w:r>
+              <w:rPr>
+                <w:rStyle w:val="Collegamentoipertestuale"/>
+                <w:noProof/>
+              </w:rPr>
+              <w:t>Runtime View</w:t>
+            </w:r>
+            <w:r>
+              <w:rPr>
+                <w:noProof/>
+                <w:webHidden/>
+              </w:rPr>
+              <w:tab/>
+            </w:r>
+            <w:r>
+              <w:rPr>
+                <w:noProof/>
+                <w:webHidden/>
+              </w:rPr>
+              <w:fldChar w:fldCharType="begin"/>
+            </w:r>
+            <w:r>
+              <w:rPr>
+                <w:noProof/>
+                <w:webHidden/>
+              </w:rPr>
+              <w:instrText xml:space="preserve"> PAGEREF _Toc436821904 \h </w:instrText>
+            </w:r>
+            <w:r>
+              <w:rPr>
+                <w:noProof/>
+                <w:webHidden/>
+              </w:rPr>
+            </w:r>
+            <w:r>
+              <w:rPr>
+                <w:noProof/>
+                <w:webHidden/>
+              </w:rPr>
+              <w:fldChar w:fldCharType="separate"/>
+            </w:r>
+            <w:r>
+              <w:rPr>
+                <w:noProof/>
+                <w:webHidden/>
+              </w:rPr>
+              <w:t>11</w:t>
             </w:r>
             <w:r>
               <w:rPr>
@@ -722,16 +1499,16 @@
               <w:noProof/>
               <w:sz w:val="22"/>
               <w:szCs w:val="22"/>
-              <w:lang w:val="it-IT"/>
+              <w:lang w:eastAsia="en-GB"/>
             </w:rPr>
           </w:pPr>
-          <w:hyperlink w:anchor="_Toc436571537" w:history="1">
+          <w:hyperlink w:anchor="_Toc436821905" w:history="1">
             <w:r>
               <w:rPr>
                 <w:rStyle w:val="Collegamentoipertestuale"/>
                 <w:noProof/>
               </w:rPr>
-              <w:t>1.3.1</w:t>
+              <w:t>2.5.1</w:t>
             </w:r>
             <w:r>
               <w:rPr>
@@ -739,7 +1516,7 @@
                 <w:noProof/>
                 <w:sz w:val="22"/>
                 <w:szCs w:val="22"/>
-                <w:lang w:val="it-IT"/>
+                <w:lang w:eastAsia="en-GB"/>
               </w:rPr>
               <w:tab/>
             </w:r>
@@ -748,7 +1525,7 @@
                 <w:rStyle w:val="Collegamentoipertestuale"/>
                 <w:noProof/>
               </w:rPr>
-              <w:t>Acronyms</w:t>
+              <w:t>Registration</w:t>
             </w:r>
             <w:r>
               <w:rPr>
@@ -769,695 +1546,7 @@
                 <w:noProof/>
                 <w:webHidden/>
               </w:rPr>
-              <w:instrText xml:space="preserve"> PAGEREF _Toc436571537 \h </w:instrText>
-            </w:r>
-            <w:r>
-              <w:rPr>
-                <w:noProof/>
-                <w:webHidden/>
-              </w:rPr>
-            </w:r>
-            <w:r>
-              <w:rPr>
-                <w:noProof/>
-                <w:webHidden/>
-              </w:rPr>
-              <w:fldChar w:fldCharType="separate"/>
-            </w:r>
-            <w:r>
-              <w:rPr>
-                <w:noProof/>
-                <w:webHidden/>
-              </w:rPr>
-              <w:t>3</w:t>
-            </w:r>
-            <w:r>
-              <w:rPr>
-                <w:noProof/>
-                <w:webHidden/>
-              </w:rPr>
-              <w:fldChar w:fldCharType="end"/>
-            </w:r>
-          </w:hyperlink>
-        </w:p>
-        <w:p>
-          <w:pPr>
-            <w:pStyle w:val="Sommario2"/>
-            <w:rPr>
-              <w:rFonts w:cstheme="minorBidi"/>
-              <w:noProof/>
-              <w:sz w:val="22"/>
-              <w:szCs w:val="22"/>
-              <w:lang w:val="it-IT"/>
-            </w:rPr>
-          </w:pPr>
-          <w:hyperlink w:anchor="_Toc436571538" w:history="1">
-            <w:r>
-              <w:rPr>
-                <w:rStyle w:val="Collegamentoipertestuale"/>
-                <w:noProof/>
-              </w:rPr>
-              <w:t>1.4</w:t>
-            </w:r>
-            <w:r>
-              <w:rPr>
-                <w:rFonts w:cstheme="minorBidi"/>
-                <w:noProof/>
-                <w:sz w:val="22"/>
-                <w:szCs w:val="22"/>
-                <w:lang w:val="it-IT"/>
-              </w:rPr>
-              <w:tab/>
-            </w:r>
-            <w:r>
-              <w:rPr>
-                <w:rStyle w:val="Collegamentoipertestuale"/>
-                <w:noProof/>
-              </w:rPr>
-              <w:t>Reference Documents</w:t>
-            </w:r>
-            <w:r>
-              <w:rPr>
-                <w:noProof/>
-                <w:webHidden/>
-              </w:rPr>
-              <w:tab/>
-            </w:r>
-            <w:r>
-              <w:rPr>
-                <w:noProof/>
-                <w:webHidden/>
-              </w:rPr>
-              <w:fldChar w:fldCharType="begin"/>
-            </w:r>
-            <w:r>
-              <w:rPr>
-                <w:noProof/>
-                <w:webHidden/>
-              </w:rPr>
-              <w:instrText xml:space="preserve"> PAGEREF _Toc436571538 \h </w:instrText>
-            </w:r>
-            <w:r>
-              <w:rPr>
-                <w:noProof/>
-                <w:webHidden/>
-              </w:rPr>
-            </w:r>
-            <w:r>
-              <w:rPr>
-                <w:noProof/>
-                <w:webHidden/>
-              </w:rPr>
-              <w:fldChar w:fldCharType="separate"/>
-            </w:r>
-            <w:r>
-              <w:rPr>
-                <w:noProof/>
-                <w:webHidden/>
-              </w:rPr>
-              <w:t>3</w:t>
-            </w:r>
-            <w:r>
-              <w:rPr>
-                <w:noProof/>
-                <w:webHidden/>
-              </w:rPr>
-              <w:fldChar w:fldCharType="end"/>
-            </w:r>
-          </w:hyperlink>
-        </w:p>
-        <w:p>
-          <w:pPr>
-            <w:pStyle w:val="Sommario2"/>
-            <w:rPr>
-              <w:rFonts w:cstheme="minorBidi"/>
-              <w:noProof/>
-              <w:sz w:val="22"/>
-              <w:szCs w:val="22"/>
-              <w:lang w:val="it-IT"/>
-            </w:rPr>
-          </w:pPr>
-          <w:hyperlink w:anchor="_Toc436571539" w:history="1">
-            <w:r>
-              <w:rPr>
-                <w:rStyle w:val="Collegamentoipertestuale"/>
-                <w:noProof/>
-              </w:rPr>
-              <w:t>1.5</w:t>
-            </w:r>
-            <w:r>
-              <w:rPr>
-                <w:rFonts w:cstheme="minorBidi"/>
-                <w:noProof/>
-                <w:sz w:val="22"/>
-                <w:szCs w:val="22"/>
-                <w:lang w:val="it-IT"/>
-              </w:rPr>
-              <w:tab/>
-            </w:r>
-            <w:r>
-              <w:rPr>
-                <w:rStyle w:val="Collegamentoipertestuale"/>
-                <w:noProof/>
-              </w:rPr>
-              <w:t>Document Structure</w:t>
-            </w:r>
-            <w:r>
-              <w:rPr>
-                <w:noProof/>
-                <w:webHidden/>
-              </w:rPr>
-              <w:tab/>
-            </w:r>
-            <w:r>
-              <w:rPr>
-                <w:noProof/>
-                <w:webHidden/>
-              </w:rPr>
-              <w:fldChar w:fldCharType="begin"/>
-            </w:r>
-            <w:r>
-              <w:rPr>
-                <w:noProof/>
-                <w:webHidden/>
-              </w:rPr>
-              <w:instrText xml:space="preserve"> PAGEREF _Toc436571539 \h </w:instrText>
-            </w:r>
-            <w:r>
-              <w:rPr>
-                <w:noProof/>
-                <w:webHidden/>
-              </w:rPr>
-            </w:r>
-            <w:r>
-              <w:rPr>
-                <w:noProof/>
-                <w:webHidden/>
-              </w:rPr>
-              <w:fldChar w:fldCharType="separate"/>
-            </w:r>
-            <w:r>
-              <w:rPr>
-                <w:noProof/>
-                <w:webHidden/>
-              </w:rPr>
-              <w:t>4</w:t>
-            </w:r>
-            <w:r>
-              <w:rPr>
-                <w:noProof/>
-                <w:webHidden/>
-              </w:rPr>
-              <w:fldChar w:fldCharType="end"/>
-            </w:r>
-          </w:hyperlink>
-        </w:p>
-        <w:p>
-          <w:pPr>
-            <w:pStyle w:val="Sommario1"/>
-            <w:rPr>
-              <w:rFonts w:cstheme="minorBidi"/>
-              <w:noProof/>
-              <w:sz w:val="22"/>
-              <w:szCs w:val="22"/>
-              <w:lang w:val="it-IT"/>
-            </w:rPr>
-          </w:pPr>
-          <w:hyperlink w:anchor="_Toc436571540" w:history="1">
-            <w:r>
-              <w:rPr>
-                <w:rStyle w:val="Collegamentoipertestuale"/>
-                <w:noProof/>
-              </w:rPr>
-              <w:t>2</w:t>
-            </w:r>
-            <w:r>
-              <w:rPr>
-                <w:rFonts w:cstheme="minorBidi"/>
-                <w:noProof/>
-                <w:sz w:val="22"/>
-                <w:szCs w:val="22"/>
-                <w:lang w:val="it-IT"/>
-              </w:rPr>
-              <w:tab/>
-            </w:r>
-            <w:r>
-              <w:rPr>
-                <w:rStyle w:val="Collegamentoipertestuale"/>
-                <w:noProof/>
-              </w:rPr>
-              <w:t>Architectural Design</w:t>
-            </w:r>
-            <w:r>
-              <w:rPr>
-                <w:noProof/>
-                <w:webHidden/>
-              </w:rPr>
-              <w:tab/>
-            </w:r>
-            <w:r>
-              <w:rPr>
-                <w:noProof/>
-                <w:webHidden/>
-              </w:rPr>
-              <w:fldChar w:fldCharType="begin"/>
-            </w:r>
-            <w:r>
-              <w:rPr>
-                <w:noProof/>
-                <w:webHidden/>
-              </w:rPr>
-              <w:instrText xml:space="preserve"> PAGEREF _Toc436571540 \h </w:instrText>
-            </w:r>
-            <w:r>
-              <w:rPr>
-                <w:noProof/>
-                <w:webHidden/>
-              </w:rPr>
-            </w:r>
-            <w:r>
-              <w:rPr>
-                <w:noProof/>
-                <w:webHidden/>
-              </w:rPr>
-              <w:fldChar w:fldCharType="separate"/>
-            </w:r>
-            <w:r>
-              <w:rPr>
-                <w:noProof/>
-                <w:webHidden/>
-              </w:rPr>
-              <w:t>5</w:t>
-            </w:r>
-            <w:r>
-              <w:rPr>
-                <w:noProof/>
-                <w:webHidden/>
-              </w:rPr>
-              <w:fldChar w:fldCharType="end"/>
-            </w:r>
-          </w:hyperlink>
-        </w:p>
-        <w:p>
-          <w:pPr>
-            <w:pStyle w:val="Sommario2"/>
-            <w:rPr>
-              <w:rFonts w:cstheme="minorBidi"/>
-              <w:noProof/>
-              <w:sz w:val="22"/>
-              <w:szCs w:val="22"/>
-              <w:lang w:val="it-IT"/>
-            </w:rPr>
-          </w:pPr>
-          <w:hyperlink w:anchor="_Toc436571541" w:history="1">
-            <w:r>
-              <w:rPr>
-                <w:rStyle w:val="Collegamentoipertestuale"/>
-                <w:noProof/>
-              </w:rPr>
-              <w:t>2.1</w:t>
-            </w:r>
-            <w:r>
-              <w:rPr>
-                <w:rFonts w:cstheme="minorBidi"/>
-                <w:noProof/>
-                <w:sz w:val="22"/>
-                <w:szCs w:val="22"/>
-                <w:lang w:val="it-IT"/>
-              </w:rPr>
-              <w:tab/>
-            </w:r>
-            <w:r>
-              <w:rPr>
-                <w:rStyle w:val="Collegamentoipertestuale"/>
-                <w:noProof/>
-              </w:rPr>
-              <w:t>Overview</w:t>
-            </w:r>
-            <w:r>
-              <w:rPr>
-                <w:noProof/>
-                <w:webHidden/>
-              </w:rPr>
-              <w:tab/>
-            </w:r>
-            <w:r>
-              <w:rPr>
-                <w:noProof/>
-                <w:webHidden/>
-              </w:rPr>
-              <w:fldChar w:fldCharType="begin"/>
-            </w:r>
-            <w:r>
-              <w:rPr>
-                <w:noProof/>
-                <w:webHidden/>
-              </w:rPr>
-              <w:instrText xml:space="preserve"> PAGEREF _Toc436571541 \h </w:instrText>
-            </w:r>
-            <w:r>
-              <w:rPr>
-                <w:noProof/>
-                <w:webHidden/>
-              </w:rPr>
-            </w:r>
-            <w:r>
-              <w:rPr>
-                <w:noProof/>
-                <w:webHidden/>
-              </w:rPr>
-              <w:fldChar w:fldCharType="separate"/>
-            </w:r>
-            <w:r>
-              <w:rPr>
-                <w:noProof/>
-                <w:webHidden/>
-              </w:rPr>
-              <w:t>5</w:t>
-            </w:r>
-            <w:r>
-              <w:rPr>
-                <w:noProof/>
-                <w:webHidden/>
-              </w:rPr>
-              <w:fldChar w:fldCharType="end"/>
-            </w:r>
-          </w:hyperlink>
-        </w:p>
-        <w:p>
-          <w:pPr>
-            <w:pStyle w:val="Sommario2"/>
-            <w:rPr>
-              <w:rFonts w:cstheme="minorBidi"/>
-              <w:noProof/>
-              <w:sz w:val="22"/>
-              <w:szCs w:val="22"/>
-              <w:lang w:val="it-IT"/>
-            </w:rPr>
-          </w:pPr>
-          <w:hyperlink w:anchor="_Toc436571542" w:history="1">
-            <w:r>
-              <w:rPr>
-                <w:rStyle w:val="Collegamentoipertestuale"/>
-                <w:noProof/>
-              </w:rPr>
-              <w:t>2.2</w:t>
-            </w:r>
-            <w:r>
-              <w:rPr>
-                <w:rFonts w:cstheme="minorBidi"/>
-                <w:noProof/>
-                <w:sz w:val="22"/>
-                <w:szCs w:val="22"/>
-                <w:lang w:val="it-IT"/>
-              </w:rPr>
-              <w:tab/>
-            </w:r>
-            <w:r>
-              <w:rPr>
-                <w:rStyle w:val="Collegamentoipertestuale"/>
-                <w:noProof/>
-              </w:rPr>
-              <w:t>High level Components and their Interaction</w:t>
-            </w:r>
-            <w:r>
-              <w:rPr>
-                <w:noProof/>
-                <w:webHidden/>
-              </w:rPr>
-              <w:tab/>
-            </w:r>
-            <w:r>
-              <w:rPr>
-                <w:noProof/>
-                <w:webHidden/>
-              </w:rPr>
-              <w:fldChar w:fldCharType="begin"/>
-            </w:r>
-            <w:r>
-              <w:rPr>
-                <w:noProof/>
-                <w:webHidden/>
-              </w:rPr>
-              <w:instrText xml:space="preserve"> PAGEREF _Toc436571542 \h </w:instrText>
-            </w:r>
-            <w:r>
-              <w:rPr>
-                <w:noProof/>
-                <w:webHidden/>
-              </w:rPr>
-            </w:r>
-            <w:r>
-              <w:rPr>
-                <w:noProof/>
-                <w:webHidden/>
-              </w:rPr>
-              <w:fldChar w:fldCharType="separate"/>
-            </w:r>
-            <w:r>
-              <w:rPr>
-                <w:noProof/>
-                <w:webHidden/>
-              </w:rPr>
-              <w:t>5</w:t>
-            </w:r>
-            <w:r>
-              <w:rPr>
-                <w:noProof/>
-                <w:webHidden/>
-              </w:rPr>
-              <w:fldChar w:fldCharType="end"/>
-            </w:r>
-          </w:hyperlink>
-        </w:p>
-        <w:p>
-          <w:pPr>
-            <w:pStyle w:val="Sommario2"/>
-            <w:rPr>
-              <w:rFonts w:cstheme="minorBidi"/>
-              <w:noProof/>
-              <w:sz w:val="22"/>
-              <w:szCs w:val="22"/>
-              <w:lang w:val="it-IT"/>
-            </w:rPr>
-          </w:pPr>
-          <w:hyperlink w:anchor="_Toc436571543" w:history="1">
-            <w:r>
-              <w:rPr>
-                <w:rStyle w:val="Collegamentoipertestuale"/>
-                <w:noProof/>
-              </w:rPr>
-              <w:t>2.3</w:t>
-            </w:r>
-            <w:r>
-              <w:rPr>
-                <w:rFonts w:cstheme="minorBidi"/>
-                <w:noProof/>
-                <w:sz w:val="22"/>
-                <w:szCs w:val="22"/>
-                <w:lang w:val="it-IT"/>
-              </w:rPr>
-              <w:tab/>
-            </w:r>
-            <w:r>
-              <w:rPr>
-                <w:rStyle w:val="Collegamentoipertestuale"/>
-                <w:noProof/>
-              </w:rPr>
-              <w:t>Component View</w:t>
-            </w:r>
-            <w:r>
-              <w:rPr>
-                <w:noProof/>
-                <w:webHidden/>
-              </w:rPr>
-              <w:tab/>
-            </w:r>
-            <w:r>
-              <w:rPr>
-                <w:noProof/>
-                <w:webHidden/>
-              </w:rPr>
-              <w:fldChar w:fldCharType="begin"/>
-            </w:r>
-            <w:r>
-              <w:rPr>
-                <w:noProof/>
-                <w:webHidden/>
-              </w:rPr>
-              <w:instrText xml:space="preserve"> PAGEREF _Toc436571543 \h </w:instrText>
-            </w:r>
-            <w:r>
-              <w:rPr>
-                <w:noProof/>
-                <w:webHidden/>
-              </w:rPr>
-            </w:r>
-            <w:r>
-              <w:rPr>
-                <w:noProof/>
-                <w:webHidden/>
-              </w:rPr>
-              <w:fldChar w:fldCharType="separate"/>
-            </w:r>
-            <w:r>
-              <w:rPr>
-                <w:noProof/>
-                <w:webHidden/>
-              </w:rPr>
-              <w:t>7</w:t>
-            </w:r>
-            <w:r>
-              <w:rPr>
-                <w:noProof/>
-                <w:webHidden/>
-              </w:rPr>
-              <w:fldChar w:fldCharType="end"/>
-            </w:r>
-          </w:hyperlink>
-        </w:p>
-        <w:p>
-          <w:pPr>
-            <w:pStyle w:val="Sommario2"/>
-            <w:rPr>
-              <w:rFonts w:cstheme="minorBidi"/>
-              <w:noProof/>
-              <w:sz w:val="22"/>
-              <w:szCs w:val="22"/>
-              <w:lang w:val="it-IT"/>
-            </w:rPr>
-          </w:pPr>
-          <w:hyperlink w:anchor="_Toc436571544" w:history="1">
-            <w:r>
-              <w:rPr>
-                <w:rStyle w:val="Collegamentoipertestuale"/>
-                <w:noProof/>
-              </w:rPr>
-              <w:t>2.4</w:t>
-            </w:r>
-            <w:r>
-              <w:rPr>
-                <w:rFonts w:cstheme="minorBidi"/>
-                <w:noProof/>
-                <w:sz w:val="22"/>
-                <w:szCs w:val="22"/>
-                <w:lang w:val="it-IT"/>
-              </w:rPr>
-              <w:tab/>
-            </w:r>
-            <w:r>
-              <w:rPr>
-                <w:rStyle w:val="Collegamentoipertestuale"/>
-                <w:noProof/>
-              </w:rPr>
-              <w:t>Deployment View</w:t>
-            </w:r>
-            <w:r>
-              <w:rPr>
-                <w:noProof/>
-                <w:webHidden/>
-              </w:rPr>
-              <w:tab/>
-            </w:r>
-            <w:r>
-              <w:rPr>
-                <w:noProof/>
-                <w:webHidden/>
-              </w:rPr>
-              <w:fldChar w:fldCharType="begin"/>
-            </w:r>
-            <w:r>
-              <w:rPr>
-                <w:noProof/>
-                <w:webHidden/>
-              </w:rPr>
-              <w:instrText xml:space="preserve"> PAGEREF _Toc436571544 \h </w:instrText>
-            </w:r>
-            <w:r>
-              <w:rPr>
-                <w:noProof/>
-                <w:webHidden/>
-              </w:rPr>
-            </w:r>
-            <w:r>
-              <w:rPr>
-                <w:noProof/>
-                <w:webHidden/>
-              </w:rPr>
-              <w:fldChar w:fldCharType="separate"/>
-            </w:r>
-            <w:r>
-              <w:rPr>
-                <w:noProof/>
-                <w:webHidden/>
-              </w:rPr>
-              <w:t>9</w:t>
-            </w:r>
-            <w:r>
-              <w:rPr>
-                <w:noProof/>
-                <w:webHidden/>
-              </w:rPr>
-              <w:fldChar w:fldCharType="end"/>
-            </w:r>
-          </w:hyperlink>
-        </w:p>
-        <w:p>
-          <w:pPr>
-            <w:pStyle w:val="Sommario2"/>
-            <w:rPr>
-              <w:rFonts w:cstheme="minorBidi"/>
-              <w:noProof/>
-              <w:sz w:val="22"/>
-              <w:szCs w:val="22"/>
-              <w:lang w:val="it-IT"/>
-            </w:rPr>
-          </w:pPr>
-          <w:hyperlink w:anchor="_Toc436571545" w:history="1">
-            <w:r>
-              <w:rPr>
-                <w:rStyle w:val="Collegamentoipertestuale"/>
-                <w:noProof/>
-              </w:rPr>
-              <w:t>2.5</w:t>
-            </w:r>
-            <w:r>
-              <w:rPr>
-                <w:rFonts w:cstheme="minorBidi"/>
-                <w:noProof/>
-                <w:sz w:val="22"/>
-                <w:szCs w:val="22"/>
-                <w:lang w:val="it-IT"/>
-              </w:rPr>
-              <w:tab/>
-            </w:r>
-            <w:r>
-              <w:rPr>
-                <w:rStyle w:val="Collegamentoipertestuale"/>
-                <w:noProof/>
-              </w:rPr>
-              <w:t>Runtime View</w:t>
-            </w:r>
-            <w:r>
-              <w:rPr>
-                <w:noProof/>
-                <w:webHidden/>
-              </w:rPr>
-              <w:tab/>
-            </w:r>
-            <w:r>
-              <w:rPr>
-                <w:noProof/>
-                <w:webHidden/>
-              </w:rPr>
-              <w:fldChar w:fldCharType="begin"/>
-            </w:r>
-            <w:r>
-              <w:rPr>
-                <w:noProof/>
-                <w:webHidden/>
-              </w:rPr>
-              <w:instrText xml:space="preserve"> PAGEREF _Toc436571545 \h </w:instrText>
+              <w:instrText xml:space="preserve"> PAGEREF _Toc436821905 \h </w:instrText>
             </w:r>
             <w:r>
               <w:rPr>
@@ -1499,16 +1588,16 @@
               <w:noProof/>
               <w:sz w:val="22"/>
               <w:szCs w:val="22"/>
-              <w:lang w:val="it-IT"/>
+              <w:lang w:eastAsia="en-GB"/>
             </w:rPr>
           </w:pPr>
-          <w:hyperlink w:anchor="_Toc436571546" w:history="1">
+          <w:hyperlink w:anchor="_Toc436821906" w:history="1">
             <w:r>
               <w:rPr>
                 <w:rStyle w:val="Collegamentoipertestuale"/>
                 <w:noProof/>
               </w:rPr>
-              <w:t>2.5.1</w:t>
+              <w:t>2.5.2</w:t>
             </w:r>
             <w:r>
               <w:rPr>
@@ -1516,7 +1605,7 @@
                 <w:noProof/>
                 <w:sz w:val="22"/>
                 <w:szCs w:val="22"/>
-                <w:lang w:val="it-IT"/>
+                <w:lang w:eastAsia="en-GB"/>
               </w:rPr>
               <w:tab/>
             </w:r>
@@ -1525,7 +1614,7 @@
                 <w:rStyle w:val="Collegamentoipertestuale"/>
                 <w:noProof/>
               </w:rPr>
-              <w:t>Registration</w:t>
+              <w:t>Authentication</w:t>
             </w:r>
             <w:r>
               <w:rPr>
@@ -1546,7 +1635,7 @@
                 <w:noProof/>
                 <w:webHidden/>
               </w:rPr>
-              <w:instrText xml:space="preserve"> PAGEREF _Toc436571546 \h </w:instrText>
+              <w:instrText xml:space="preserve"> PAGEREF _Toc436821906 \h </w:instrText>
             </w:r>
             <w:r>
               <w:rPr>
@@ -1566,7 +1655,7 @@
                 <w:noProof/>
                 <w:webHidden/>
               </w:rPr>
-              <w:t>11</w:t>
+              <w:t>12</w:t>
             </w:r>
             <w:r>
               <w:rPr>
@@ -1588,16 +1677,16 @@
               <w:noProof/>
               <w:sz w:val="22"/>
               <w:szCs w:val="22"/>
-              <w:lang w:val="it-IT"/>
+              <w:lang w:eastAsia="en-GB"/>
             </w:rPr>
           </w:pPr>
-          <w:hyperlink w:anchor="_Toc436571547" w:history="1">
+          <w:hyperlink w:anchor="_Toc436821907" w:history="1">
             <w:r>
               <w:rPr>
                 <w:rStyle w:val="Collegamentoipertestuale"/>
                 <w:noProof/>
               </w:rPr>
-              <w:t>2.5.2</w:t>
+              <w:t>2.5.3</w:t>
             </w:r>
             <w:r>
               <w:rPr>
@@ -1605,7 +1694,7 @@
                 <w:noProof/>
                 <w:sz w:val="22"/>
                 <w:szCs w:val="22"/>
-                <w:lang w:val="it-IT"/>
+                <w:lang w:eastAsia="en-GB"/>
               </w:rPr>
               <w:tab/>
             </w:r>
@@ -1614,7 +1703,7 @@
                 <w:rStyle w:val="Collegamentoipertestuale"/>
                 <w:noProof/>
               </w:rPr>
-              <w:t>Authentication</w:t>
+              <w:t>Normal Request</w:t>
             </w:r>
             <w:r>
               <w:rPr>
@@ -1635,7 +1724,7 @@
                 <w:noProof/>
                 <w:webHidden/>
               </w:rPr>
-              <w:instrText xml:space="preserve"> PAGEREF _Toc436571547 \h </w:instrText>
+              <w:instrText xml:space="preserve"> PAGEREF _Toc436821907 \h </w:instrText>
             </w:r>
             <w:r>
               <w:rPr>
@@ -1655,7 +1744,7 @@
                 <w:noProof/>
                 <w:webHidden/>
               </w:rPr>
-              <w:t>12</w:t>
+              <w:t>13</w:t>
             </w:r>
             <w:r>
               <w:rPr>
@@ -1677,16 +1766,16 @@
               <w:noProof/>
               <w:sz w:val="22"/>
               <w:szCs w:val="22"/>
-              <w:lang w:val="it-IT"/>
+              <w:lang w:eastAsia="en-GB"/>
             </w:rPr>
           </w:pPr>
-          <w:hyperlink w:anchor="_Toc436571548" w:history="1">
+          <w:hyperlink w:anchor="_Toc436821908" w:history="1">
             <w:r>
               <w:rPr>
                 <w:rStyle w:val="Collegamentoipertestuale"/>
                 <w:noProof/>
               </w:rPr>
-              <w:t>2.5.3</w:t>
+              <w:t>2.5.4</w:t>
             </w:r>
             <w:r>
               <w:rPr>
@@ -1694,7 +1783,7 @@
                 <w:noProof/>
                 <w:sz w:val="22"/>
                 <w:szCs w:val="22"/>
-                <w:lang w:val="it-IT"/>
+                <w:lang w:eastAsia="en-GB"/>
               </w:rPr>
               <w:tab/>
             </w:r>
@@ -1703,7 +1792,7 @@
                 <w:rStyle w:val="Collegamentoipertestuale"/>
                 <w:noProof/>
               </w:rPr>
-              <w:t>Normal Request</w:t>
+              <w:t>Shared Request</w:t>
             </w:r>
             <w:r>
               <w:rPr>
@@ -1724,7 +1813,7 @@
                 <w:noProof/>
                 <w:webHidden/>
               </w:rPr>
-              <w:instrText xml:space="preserve"> PAGEREF _Toc436571548 \h </w:instrText>
+              <w:instrText xml:space="preserve"> PAGEREF _Toc436821908 \h </w:instrText>
             </w:r>
             <w:r>
               <w:rPr>
@@ -1744,7 +1833,7 @@
                 <w:noProof/>
                 <w:webHidden/>
               </w:rPr>
-              <w:t>13</w:t>
+              <w:t>14</w:t>
             </w:r>
             <w:r>
               <w:rPr>
@@ -1766,16 +1855,16 @@
               <w:noProof/>
               <w:sz w:val="22"/>
               <w:szCs w:val="22"/>
-              <w:lang w:val="it-IT"/>
+              <w:lang w:eastAsia="en-GB"/>
             </w:rPr>
           </w:pPr>
-          <w:hyperlink w:anchor="_Toc436571549" w:history="1">
+          <w:hyperlink w:anchor="_Toc436821909" w:history="1">
             <w:r>
               <w:rPr>
                 <w:rStyle w:val="Collegamentoipertestuale"/>
                 <w:noProof/>
               </w:rPr>
-              <w:t>2.5.4</w:t>
+              <w:t>2.5.5</w:t>
             </w:r>
             <w:r>
               <w:rPr>
@@ -1783,7 +1872,7 @@
                 <w:noProof/>
                 <w:sz w:val="22"/>
                 <w:szCs w:val="22"/>
-                <w:lang w:val="it-IT"/>
+                <w:lang w:eastAsia="en-GB"/>
               </w:rPr>
               <w:tab/>
             </w:r>
@@ -1792,7 +1881,7 @@
                 <w:rStyle w:val="Collegamentoipertestuale"/>
                 <w:noProof/>
               </w:rPr>
-              <w:t>Shared Request</w:t>
+              <w:t>Reservation</w:t>
             </w:r>
             <w:r>
               <w:rPr>
@@ -1813,7 +1902,7 @@
                 <w:noProof/>
                 <w:webHidden/>
               </w:rPr>
-              <w:instrText xml:space="preserve"> PAGEREF _Toc436571549 \h </w:instrText>
+              <w:instrText xml:space="preserve"> PAGEREF _Toc436821909 \h </w:instrText>
             </w:r>
             <w:r>
               <w:rPr>
@@ -1833,7 +1922,7 @@
                 <w:noProof/>
                 <w:webHidden/>
               </w:rPr>
-              <w:t>14</w:t>
+              <w:t>15</w:t>
             </w:r>
             <w:r>
               <w:rPr>
@@ -1855,16 +1944,16 @@
               <w:noProof/>
               <w:sz w:val="22"/>
               <w:szCs w:val="22"/>
-              <w:lang w:val="it-IT"/>
+              <w:lang w:eastAsia="en-GB"/>
             </w:rPr>
           </w:pPr>
-          <w:hyperlink w:anchor="_Toc436571550" w:history="1">
+          <w:hyperlink w:anchor="_Toc436821910" w:history="1">
             <w:r>
               <w:rPr>
                 <w:rStyle w:val="Collegamentoipertestuale"/>
                 <w:noProof/>
               </w:rPr>
-              <w:t>2.5.5</w:t>
+              <w:t>2.5.6</w:t>
             </w:r>
             <w:r>
               <w:rPr>
@@ -1872,7 +1961,7 @@
                 <w:noProof/>
                 <w:sz w:val="22"/>
                 <w:szCs w:val="22"/>
-                <w:lang w:val="it-IT"/>
+                <w:lang w:eastAsia="en-GB"/>
               </w:rPr>
               <w:tab/>
             </w:r>
@@ -1881,7 +1970,7 @@
                 <w:rStyle w:val="Collegamentoipertestuale"/>
                 <w:noProof/>
               </w:rPr>
-              <w:t>Reservation</w:t>
+              <w:t>Management</w:t>
             </w:r>
             <w:r>
               <w:rPr>
@@ -1902,7 +1991,7 @@
                 <w:noProof/>
                 <w:webHidden/>
               </w:rPr>
-              <w:instrText xml:space="preserve"> PAGEREF _Toc436571550 \h </w:instrText>
+              <w:instrText xml:space="preserve"> PAGEREF _Toc436821910 \h </w:instrText>
             </w:r>
             <w:r>
               <w:rPr>
@@ -1922,7 +2011,7 @@
                 <w:noProof/>
                 <w:webHidden/>
               </w:rPr>
-              <w:t>15</w:t>
+              <w:t>16</w:t>
             </w:r>
             <w:r>
               <w:rPr>
@@ -1944,16 +2033,16 @@
               <w:noProof/>
               <w:sz w:val="22"/>
               <w:szCs w:val="22"/>
-              <w:lang w:val="it-IT"/>
+              <w:lang w:eastAsia="en-GB"/>
             </w:rPr>
           </w:pPr>
-          <w:hyperlink w:anchor="_Toc436571551" w:history="1">
+          <w:hyperlink w:anchor="_Toc436821911" w:history="1">
             <w:r>
               <w:rPr>
                 <w:rStyle w:val="Collegamentoipertestuale"/>
                 <w:noProof/>
               </w:rPr>
-              <w:t>2.5.6</w:t>
+              <w:t>2.5.7</w:t>
             </w:r>
             <w:r>
               <w:rPr>
@@ -1961,7 +2050,7 @@
                 <w:noProof/>
                 <w:sz w:val="22"/>
                 <w:szCs w:val="22"/>
-                <w:lang w:val="it-IT"/>
+                <w:lang w:eastAsia="en-GB"/>
               </w:rPr>
               <w:tab/>
             </w:r>
@@ -1970,7 +2059,7 @@
                 <w:rStyle w:val="Collegamentoipertestuale"/>
                 <w:noProof/>
               </w:rPr>
-              <w:t>Management</w:t>
+              <w:t>Emergency</w:t>
             </w:r>
             <w:r>
               <w:rPr>
@@ -1991,96 +2080,7 @@
                 <w:noProof/>
                 <w:webHidden/>
               </w:rPr>
-              <w:instrText xml:space="preserve"> PAGEREF _Toc436571551 \h </w:instrText>
-            </w:r>
-            <w:r>
-              <w:rPr>
-                <w:noProof/>
-                <w:webHidden/>
-              </w:rPr>
-            </w:r>
-            <w:r>
-              <w:rPr>
-                <w:noProof/>
-                <w:webHidden/>
-              </w:rPr>
-              <w:fldChar w:fldCharType="separate"/>
-            </w:r>
-            <w:r>
-              <w:rPr>
-                <w:noProof/>
-                <w:webHidden/>
-              </w:rPr>
-              <w:t>16</w:t>
-            </w:r>
-            <w:r>
-              <w:rPr>
-                <w:noProof/>
-                <w:webHidden/>
-              </w:rPr>
-              <w:fldChar w:fldCharType="end"/>
-            </w:r>
-          </w:hyperlink>
-        </w:p>
-        <w:p>
-          <w:pPr>
-            <w:pStyle w:val="Sommario3"/>
-            <w:tabs>
-              <w:tab w:val="left" w:pos="1200"/>
-            </w:tabs>
-            <w:rPr>
-              <w:rFonts w:cstheme="minorBidi"/>
-              <w:noProof/>
-              <w:sz w:val="22"/>
-              <w:szCs w:val="22"/>
-              <w:lang w:val="it-IT"/>
-            </w:rPr>
-          </w:pPr>
-          <w:hyperlink w:anchor="_Toc436571552" w:history="1">
-            <w:r>
-              <w:rPr>
-                <w:rStyle w:val="Collegamentoipertestuale"/>
-                <w:noProof/>
-              </w:rPr>
-              <w:t>2.5.7</w:t>
-            </w:r>
-            <w:r>
-              <w:rPr>
-                <w:rFonts w:cstheme="minorBidi"/>
-                <w:noProof/>
-                <w:sz w:val="22"/>
-                <w:szCs w:val="22"/>
-                <w:lang w:val="it-IT"/>
-              </w:rPr>
-              <w:tab/>
-            </w:r>
-            <w:r>
-              <w:rPr>
-                <w:rStyle w:val="Collegamentoipertestuale"/>
-                <w:noProof/>
-              </w:rPr>
-              <w:t>Emergency</w:t>
-            </w:r>
-            <w:r>
-              <w:rPr>
-                <w:noProof/>
-                <w:webHidden/>
-              </w:rPr>
-              <w:tab/>
-            </w:r>
-            <w:r>
-              <w:rPr>
-                <w:noProof/>
-                <w:webHidden/>
-              </w:rPr>
-              <w:fldChar w:fldCharType="begin"/>
-            </w:r>
-            <w:r>
-              <w:rPr>
-                <w:noProof/>
-                <w:webHidden/>
-              </w:rPr>
-              <w:instrText xml:space="preserve"> PAGEREF _Toc436571552 \h </w:instrText>
+              <w:instrText xml:space="preserve"> PAGEREF _Toc436821911 \h </w:instrText>
             </w:r>
             <w:r>
               <w:rPr>
@@ -2119,10 +2119,10 @@
               <w:noProof/>
               <w:sz w:val="22"/>
               <w:szCs w:val="22"/>
-              <w:lang w:val="it-IT"/>
+              <w:lang w:eastAsia="en-GB"/>
             </w:rPr>
           </w:pPr>
-          <w:hyperlink w:anchor="_Toc436571553" w:history="1">
+          <w:hyperlink w:anchor="_Toc436821912" w:history="1">
             <w:r>
               <w:rPr>
                 <w:rStyle w:val="Collegamentoipertestuale"/>
@@ -2136,7 +2136,7 @@
                 <w:noProof/>
                 <w:sz w:val="22"/>
                 <w:szCs w:val="22"/>
-                <w:lang w:val="it-IT"/>
+                <w:lang w:eastAsia="en-GB"/>
               </w:rPr>
               <w:tab/>
             </w:r>
@@ -2166,7 +2166,7 @@
                 <w:noProof/>
                 <w:webHidden/>
               </w:rPr>
-              <w:instrText xml:space="preserve"> PAGEREF _Toc436571553 \h </w:instrText>
+              <w:instrText xml:space="preserve"> PAGEREF _Toc436821912 \h </w:instrText>
             </w:r>
             <w:r>
               <w:rPr>
@@ -2205,10 +2205,10 @@
               <w:noProof/>
               <w:sz w:val="22"/>
               <w:szCs w:val="22"/>
-              <w:lang w:val="it-IT"/>
+              <w:lang w:eastAsia="en-GB"/>
             </w:rPr>
           </w:pPr>
-          <w:hyperlink w:anchor="_Toc436571554" w:history="1">
+          <w:hyperlink w:anchor="_Toc436821913" w:history="1">
             <w:r>
               <w:rPr>
                 <w:rStyle w:val="Collegamentoipertestuale"/>
@@ -2222,7 +2222,7 @@
                 <w:noProof/>
                 <w:sz w:val="22"/>
                 <w:szCs w:val="22"/>
-                <w:lang w:val="it-IT"/>
+                <w:lang w:eastAsia="en-GB"/>
               </w:rPr>
               <w:tab/>
             </w:r>
@@ -2252,7 +2252,7 @@
                 <w:noProof/>
                 <w:webHidden/>
               </w:rPr>
-              <w:instrText xml:space="preserve"> PAGEREF _Toc436571554 \h </w:instrText>
+              <w:instrText xml:space="preserve"> PAGEREF _Toc436821913 \h </w:instrText>
             </w:r>
             <w:r>
               <w:rPr>
@@ -2291,10 +2291,10 @@
               <w:noProof/>
               <w:sz w:val="22"/>
               <w:szCs w:val="22"/>
-              <w:lang w:val="it-IT"/>
+              <w:lang w:eastAsia="en-GB"/>
             </w:rPr>
           </w:pPr>
-          <w:hyperlink w:anchor="_Toc436571555" w:history="1">
+          <w:hyperlink w:anchor="_Toc436821914" w:history="1">
             <w:r>
               <w:rPr>
                 <w:rStyle w:val="Collegamentoipertestuale"/>
@@ -2308,7 +2308,7 @@
                 <w:noProof/>
                 <w:sz w:val="22"/>
                 <w:szCs w:val="22"/>
-                <w:lang w:val="it-IT"/>
+                <w:lang w:eastAsia="en-GB"/>
               </w:rPr>
               <w:tab/>
             </w:r>
@@ -2338,7 +2338,7 @@
                 <w:noProof/>
                 <w:webHidden/>
               </w:rPr>
-              <w:instrText xml:space="preserve"> PAGEREF _Toc436571555 \h </w:instrText>
+              <w:instrText xml:space="preserve"> PAGEREF _Toc436821914 \h </w:instrText>
             </w:r>
             <w:r>
               <w:rPr>
@@ -2377,10 +2377,10 @@
               <w:noProof/>
               <w:sz w:val="22"/>
               <w:szCs w:val="22"/>
-              <w:lang w:val="it-IT"/>
+              <w:lang w:eastAsia="en-GB"/>
             </w:rPr>
           </w:pPr>
-          <w:hyperlink w:anchor="_Toc436571556" w:history="1">
+          <w:hyperlink w:anchor="_Toc436821915" w:history="1">
             <w:r>
               <w:rPr>
                 <w:rStyle w:val="Collegamentoipertestuale"/>
@@ -2394,7 +2394,7 @@
                 <w:noProof/>
                 <w:sz w:val="22"/>
                 <w:szCs w:val="22"/>
-                <w:lang w:val="it-IT"/>
+                <w:lang w:eastAsia="en-GB"/>
               </w:rPr>
               <w:tab/>
             </w:r>
@@ -2424,7 +2424,7 @@
                 <w:noProof/>
                 <w:webHidden/>
               </w:rPr>
-              <w:instrText xml:space="preserve"> PAGEREF _Toc436571556 \h </w:instrText>
+              <w:instrText xml:space="preserve"> PAGEREF _Toc436821915 \h </w:instrText>
             </w:r>
             <w:r>
               <w:rPr>
@@ -2463,10 +2463,10 @@
               <w:noProof/>
               <w:sz w:val="22"/>
               <w:szCs w:val="22"/>
-              <w:lang w:val="it-IT"/>
+              <w:lang w:eastAsia="en-GB"/>
             </w:rPr>
           </w:pPr>
-          <w:hyperlink w:anchor="_Toc436571557" w:history="1">
+          <w:hyperlink w:anchor="_Toc436821916" w:history="1">
             <w:r>
               <w:rPr>
                 <w:rStyle w:val="Collegamentoipertestuale"/>
@@ -2480,7 +2480,7 @@
                 <w:noProof/>
                 <w:sz w:val="22"/>
                 <w:szCs w:val="22"/>
-                <w:lang w:val="it-IT"/>
+                <w:lang w:eastAsia="en-GB"/>
               </w:rPr>
               <w:tab/>
             </w:r>
@@ -2510,7 +2510,7 @@
                 <w:noProof/>
                 <w:webHidden/>
               </w:rPr>
-              <w:instrText xml:space="preserve"> PAGEREF _Toc436571557 \h </w:instrText>
+              <w:instrText xml:space="preserve"> PAGEREF _Toc436821916 \h </w:instrText>
             </w:r>
             <w:r>
               <w:rPr>
@@ -2549,10 +2549,10 @@
               <w:noProof/>
               <w:sz w:val="22"/>
               <w:szCs w:val="22"/>
-              <w:lang w:val="it-IT"/>
+              <w:lang w:eastAsia="en-GB"/>
             </w:rPr>
           </w:pPr>
-          <w:hyperlink w:anchor="_Toc436571558" w:history="1">
+          <w:hyperlink w:anchor="_Toc436821917" w:history="1">
             <w:r>
               <w:rPr>
                 <w:rStyle w:val="Collegamentoipertestuale"/>
@@ -2566,7 +2566,7 @@
                 <w:noProof/>
                 <w:sz w:val="22"/>
                 <w:szCs w:val="22"/>
-                <w:lang w:val="it-IT"/>
+                <w:lang w:eastAsia="en-GB"/>
               </w:rPr>
               <w:tab/>
             </w:r>
@@ -2596,7 +2596,7 @@
                 <w:noProof/>
                 <w:webHidden/>
               </w:rPr>
-              <w:instrText xml:space="preserve"> PAGEREF _Toc436571558 \h </w:instrText>
+              <w:instrText xml:space="preserve"> PAGEREF _Toc436821917 \h </w:instrText>
             </w:r>
             <w:r>
               <w:rPr>
@@ -2635,10 +2635,10 @@
               <w:noProof/>
               <w:sz w:val="22"/>
               <w:szCs w:val="22"/>
-              <w:lang w:val="it-IT"/>
+              <w:lang w:eastAsia="en-GB"/>
             </w:rPr>
           </w:pPr>
-          <w:hyperlink w:anchor="_Toc436571559" w:history="1">
+          <w:hyperlink w:anchor="_Toc436821918" w:history="1">
             <w:r>
               <w:rPr>
                 <w:rStyle w:val="Collegamentoipertestuale"/>
@@ -2652,7 +2652,7 @@
                 <w:noProof/>
                 <w:sz w:val="22"/>
                 <w:szCs w:val="22"/>
-                <w:lang w:val="it-IT"/>
+                <w:lang w:eastAsia="en-GB"/>
               </w:rPr>
               <w:tab/>
             </w:r>
@@ -2682,7 +2682,7 @@
                 <w:noProof/>
                 <w:webHidden/>
               </w:rPr>
-              <w:instrText xml:space="preserve"> PAGEREF _Toc436571559 \h </w:instrText>
+              <w:instrText xml:space="preserve"> PAGEREF _Toc436821918 \h </w:instrText>
             </w:r>
             <w:r>
               <w:rPr>
@@ -2721,10 +2721,10 @@
               <w:noProof/>
               <w:sz w:val="22"/>
               <w:szCs w:val="22"/>
-              <w:lang w:val="it-IT"/>
+              <w:lang w:eastAsia="en-GB"/>
             </w:rPr>
           </w:pPr>
-          <w:hyperlink w:anchor="_Toc436571560" w:history="1">
+          <w:hyperlink w:anchor="_Toc436821919" w:history="1">
             <w:r>
               <w:rPr>
                 <w:rStyle w:val="Collegamentoipertestuale"/>
@@ -2738,7 +2738,7 @@
                 <w:noProof/>
                 <w:sz w:val="22"/>
                 <w:szCs w:val="22"/>
-                <w:lang w:val="it-IT"/>
+                <w:lang w:eastAsia="en-GB"/>
               </w:rPr>
               <w:tab/>
             </w:r>
@@ -2768,7 +2768,7 @@
                 <w:noProof/>
                 <w:webHidden/>
               </w:rPr>
-              <w:instrText xml:space="preserve"> PAGEREF _Toc436571560 \h </w:instrText>
+              <w:instrText xml:space="preserve"> PAGEREF _Toc436821919 \h </w:instrText>
             </w:r>
             <w:r>
               <w:rPr>
@@ -2807,10 +2807,10 @@
               <w:noProof/>
               <w:sz w:val="22"/>
               <w:szCs w:val="22"/>
-              <w:lang w:val="it-IT"/>
+              <w:lang w:eastAsia="en-GB"/>
             </w:rPr>
           </w:pPr>
-          <w:hyperlink w:anchor="_Toc436571561" w:history="1">
+          <w:hyperlink w:anchor="_Toc436821920" w:history="1">
             <w:r>
               <w:rPr>
                 <w:rStyle w:val="Collegamentoipertestuale"/>
@@ -2824,7 +2824,7 @@
                 <w:noProof/>
                 <w:sz w:val="22"/>
                 <w:szCs w:val="22"/>
-                <w:lang w:val="it-IT"/>
+                <w:lang w:eastAsia="en-GB"/>
               </w:rPr>
               <w:tab/>
             </w:r>
@@ -2854,7 +2854,7 @@
                 <w:noProof/>
                 <w:webHidden/>
               </w:rPr>
-              <w:instrText xml:space="preserve"> PAGEREF _Toc436571561 \h </w:instrText>
+              <w:instrText xml:space="preserve"> PAGEREF _Toc436821920 \h </w:instrText>
             </w:r>
             <w:r>
               <w:rPr>
@@ -2893,10 +2893,10 @@
               <w:noProof/>
               <w:sz w:val="22"/>
               <w:szCs w:val="22"/>
-              <w:lang w:val="it-IT"/>
+              <w:lang w:eastAsia="en-GB"/>
             </w:rPr>
           </w:pPr>
-          <w:hyperlink w:anchor="_Toc436571562" w:history="1">
+          <w:hyperlink w:anchor="_Toc436821921" w:history="1">
             <w:r>
               <w:rPr>
                 <w:rStyle w:val="Collegamentoipertestuale"/>
@@ -2910,7 +2910,7 @@
                 <w:noProof/>
                 <w:sz w:val="22"/>
                 <w:szCs w:val="22"/>
-                <w:lang w:val="it-IT"/>
+                <w:lang w:eastAsia="en-GB"/>
               </w:rPr>
               <w:tab/>
             </w:r>
@@ -2940,7 +2940,7 @@
                 <w:noProof/>
                 <w:webHidden/>
               </w:rPr>
-              <w:instrText xml:space="preserve"> PAGEREF _Toc436571562 \h </w:instrText>
+              <w:instrText xml:space="preserve"> PAGEREF _Toc436821921 \h </w:instrText>
             </w:r>
             <w:r>
               <w:rPr>
@@ -2979,10 +2979,10 @@
               <w:noProof/>
               <w:sz w:val="22"/>
               <w:szCs w:val="22"/>
-              <w:lang w:val="it-IT"/>
+              <w:lang w:eastAsia="en-GB"/>
             </w:rPr>
           </w:pPr>
-          <w:hyperlink w:anchor="_Toc436571563" w:history="1">
+          <w:hyperlink w:anchor="_Toc436821922" w:history="1">
             <w:r>
               <w:rPr>
                 <w:rStyle w:val="Collegamentoipertestuale"/>
@@ -2996,7 +2996,7 @@
                 <w:noProof/>
                 <w:sz w:val="22"/>
                 <w:szCs w:val="22"/>
-                <w:lang w:val="it-IT"/>
+                <w:lang w:eastAsia="en-GB"/>
               </w:rPr>
               <w:tab/>
             </w:r>
@@ -3026,7 +3026,7 @@
                 <w:noProof/>
                 <w:webHidden/>
               </w:rPr>
-              <w:instrText xml:space="preserve"> PAGEREF _Toc436571563 \h </w:instrText>
+              <w:instrText xml:space="preserve"> PAGEREF _Toc436821922 \h </w:instrText>
             </w:r>
             <w:r>
               <w:rPr>
@@ -3065,10 +3065,10 @@
               <w:noProof/>
               <w:sz w:val="22"/>
               <w:szCs w:val="22"/>
-              <w:lang w:val="it-IT"/>
+              <w:lang w:eastAsia="en-GB"/>
             </w:rPr>
           </w:pPr>
-          <w:hyperlink w:anchor="_Toc436571564" w:history="1">
+          <w:hyperlink w:anchor="_Toc436821923" w:history="1">
             <w:r>
               <w:rPr>
                 <w:rStyle w:val="Collegamentoipertestuale"/>
@@ -3082,7 +3082,7 @@
                 <w:noProof/>
                 <w:sz w:val="22"/>
                 <w:szCs w:val="22"/>
-                <w:lang w:val="it-IT"/>
+                <w:lang w:eastAsia="en-GB"/>
               </w:rPr>
               <w:tab/>
             </w:r>
@@ -3112,7 +3112,7 @@
                 <w:noProof/>
                 <w:webHidden/>
               </w:rPr>
-              <w:instrText xml:space="preserve"> PAGEREF _Toc436571564 \h </w:instrText>
+              <w:instrText xml:space="preserve"> PAGEREF _Toc436821923 \h </w:instrText>
             </w:r>
             <w:r>
               <w:rPr>
@@ -3151,10 +3151,10 @@
               <w:noProof/>
               <w:sz w:val="22"/>
               <w:szCs w:val="22"/>
-              <w:lang w:val="it-IT"/>
+              <w:lang w:eastAsia="en-GB"/>
             </w:rPr>
           </w:pPr>
-          <w:hyperlink w:anchor="_Toc436571565" w:history="1">
+          <w:hyperlink w:anchor="_Toc436821924" w:history="1">
             <w:r>
               <w:rPr>
                 <w:rStyle w:val="Collegamentoipertestuale"/>
@@ -3168,7 +3168,7 @@
                 <w:noProof/>
                 <w:sz w:val="22"/>
                 <w:szCs w:val="22"/>
-                <w:lang w:val="it-IT"/>
+                <w:lang w:eastAsia="en-GB"/>
               </w:rPr>
               <w:tab/>
             </w:r>
@@ -3198,7 +3198,7 @@
                 <w:noProof/>
                 <w:webHidden/>
               </w:rPr>
-              <w:instrText xml:space="preserve"> PAGEREF _Toc436571565 \h </w:instrText>
+              <w:instrText xml:space="preserve"> PAGEREF _Toc436821924 \h </w:instrText>
             </w:r>
             <w:r>
               <w:rPr>
@@ -3237,10 +3237,10 @@
               <w:noProof/>
               <w:sz w:val="22"/>
               <w:szCs w:val="22"/>
-              <w:lang w:val="it-IT"/>
+              <w:lang w:eastAsia="en-GB"/>
             </w:rPr>
           </w:pPr>
-          <w:hyperlink w:anchor="_Toc436571566" w:history="1">
+          <w:hyperlink w:anchor="_Toc436821925" w:history="1">
             <w:r>
               <w:rPr>
                 <w:rStyle w:val="Collegamentoipertestuale"/>
@@ -3255,7 +3255,7 @@
                 <w:noProof/>
                 <w:sz w:val="22"/>
                 <w:szCs w:val="22"/>
-                <w:lang w:val="it-IT"/>
+                <w:lang w:eastAsia="en-GB"/>
               </w:rPr>
               <w:tab/>
             </w:r>
@@ -3286,7 +3286,7 @@
                 <w:noProof/>
                 <w:webHidden/>
               </w:rPr>
-              <w:instrText xml:space="preserve"> PAGEREF _Toc436571566 \h </w:instrText>
+              <w:instrText xml:space="preserve"> PAGEREF _Toc436821925 \h </w:instrText>
             </w:r>
             <w:r>
               <w:rPr>
@@ -3325,10 +3325,10 @@
               <w:noProof/>
               <w:sz w:val="22"/>
               <w:szCs w:val="22"/>
-              <w:lang w:val="it-IT"/>
+              <w:lang w:eastAsia="en-GB"/>
             </w:rPr>
           </w:pPr>
-          <w:hyperlink w:anchor="_Toc436571567" w:history="1">
+          <w:hyperlink w:anchor="_Toc436821926" w:history="1">
             <w:r>
               <w:rPr>
                 <w:rStyle w:val="Collegamentoipertestuale"/>
@@ -3342,7 +3342,7 @@
                 <w:noProof/>
                 <w:sz w:val="22"/>
                 <w:szCs w:val="22"/>
-                <w:lang w:val="it-IT"/>
+                <w:lang w:eastAsia="en-GB"/>
               </w:rPr>
               <w:tab/>
             </w:r>
@@ -3372,7 +3372,93 @@
                 <w:noProof/>
                 <w:webHidden/>
               </w:rPr>
-              <w:instrText xml:space="preserve"> PAGEREF _Toc436571567 \h </w:instrText>
+              <w:instrText xml:space="preserve"> PAGEREF _Toc436821926 \h </w:instrText>
+            </w:r>
+            <w:r>
+              <w:rPr>
+                <w:noProof/>
+                <w:webHidden/>
+              </w:rPr>
+            </w:r>
+            <w:r>
+              <w:rPr>
+                <w:noProof/>
+                <w:webHidden/>
+              </w:rPr>
+              <w:fldChar w:fldCharType="separate"/>
+            </w:r>
+            <w:r>
+              <w:rPr>
+                <w:noProof/>
+                <w:webHidden/>
+              </w:rPr>
+              <w:t>35</w:t>
+            </w:r>
+            <w:r>
+              <w:rPr>
+                <w:noProof/>
+                <w:webHidden/>
+              </w:rPr>
+              <w:fldChar w:fldCharType="end"/>
+            </w:r>
+          </w:hyperlink>
+        </w:p>
+        <w:p>
+          <w:pPr>
+            <w:pStyle w:val="Sommario1"/>
+            <w:rPr>
+              <w:rFonts w:cstheme="minorBidi"/>
+              <w:noProof/>
+              <w:sz w:val="22"/>
+              <w:szCs w:val="22"/>
+              <w:lang w:eastAsia="en-GB"/>
+            </w:rPr>
+          </w:pPr>
+          <w:hyperlink w:anchor="_Toc436821927" w:history="1">
+            <w:r>
+              <w:rPr>
+                <w:rStyle w:val="Collegamentoipertestuale"/>
+                <w:noProof/>
+              </w:rPr>
+              <w:t>8</w:t>
+            </w:r>
+            <w:r>
+              <w:rPr>
+                <w:rFonts w:cstheme="minorBidi"/>
+                <w:noProof/>
+                <w:sz w:val="22"/>
+                <w:szCs w:val="22"/>
+                <w:lang w:eastAsia="en-GB"/>
+              </w:rPr>
+              <w:tab/>
+            </w:r>
+            <w:r>
+              <w:rPr>
+                <w:rStyle w:val="Collegamentoipertestuale"/>
+                <w:noProof/>
+              </w:rPr>
+              <w:t>Hours of Work</w:t>
+            </w:r>
+            <w:r>
+              <w:rPr>
+                <w:noProof/>
+                <w:webHidden/>
+              </w:rPr>
+              <w:tab/>
+            </w:r>
+            <w:r>
+              <w:rPr>
+                <w:noProof/>
+                <w:webHidden/>
+              </w:rPr>
+              <w:fldChar w:fldCharType="begin"/>
+            </w:r>
+            <w:r>
+              <w:rPr>
+                <w:noProof/>
+                <w:webHidden/>
+              </w:rPr>
+              <w:instrText xml:space="preserve"> PAGEREF _Toc436821927 \h </w:instrText>
             </w:r>
             <w:r>
               <w:rPr>
@@ -3419,7 +3505,7 @@
         <w:pStyle w:val="Titolo1"/>
       </w:pPr>
       <w:bookmarkStart w:id="1" w:name="_Toc434597446"/>
-      <w:bookmarkStart w:id="2" w:name="_Toc436571533"/>
+      <w:bookmarkStart w:id="2" w:name="_Toc436821892"/>
       <w:r>
         <w:lastRenderedPageBreak/>
         <w:t>Introduction</w:t>
@@ -3436,7 +3522,7 @@
         </w:rPr>
       </w:pPr>
       <w:bookmarkStart w:id="4" w:name="_Toc434597447"/>
-      <w:bookmarkStart w:id="5" w:name="_Toc436571534"/>
+      <w:bookmarkStart w:id="5" w:name="_Toc436821893"/>
       <w:r>
         <w:rPr>
           <w:lang w:val="en-GB"/>
@@ -3535,7 +3621,7 @@
         </w:rPr>
       </w:pPr>
       <w:bookmarkStart w:id="6" w:name="_Toc434597448"/>
-      <w:bookmarkStart w:id="7" w:name="_Toc436571535"/>
+      <w:bookmarkStart w:id="7" w:name="_Toc436821894"/>
       <w:r>
         <w:rPr>
           <w:lang w:val="en-GB"/>
@@ -3602,7 +3688,7 @@
         </w:rPr>
       </w:pPr>
       <w:bookmarkStart w:id="8" w:name="_Toc434597449"/>
-      <w:bookmarkStart w:id="9" w:name="_Toc436571536"/>
+      <w:bookmarkStart w:id="9" w:name="_Toc436821895"/>
       <w:r>
         <w:rPr>
           <w:lang w:val="en-GB"/>
@@ -3622,7 +3708,7 @@
       <w:pPr>
         <w:pStyle w:val="Titolo3"/>
       </w:pPr>
-      <w:bookmarkStart w:id="10" w:name="_Toc436571537"/>
+      <w:bookmarkStart w:id="10" w:name="_Toc436821896"/>
       <w:r>
         <w:t>Acronyms</w:t>
       </w:r>
@@ -3790,7 +3876,7 @@
           <w:lang w:val="en-GB"/>
         </w:rPr>
       </w:pPr>
-      <w:bookmarkStart w:id="11" w:name="_Toc436571538"/>
+      <w:bookmarkStart w:id="11" w:name="_Toc436821897"/>
       <w:r>
         <w:rPr>
           <w:lang w:val="en-GB"/>
@@ -3846,7 +3932,7 @@
       <w:pPr>
         <w:pStyle w:val="Titolo2"/>
       </w:pPr>
-      <w:bookmarkStart w:id="12" w:name="_Toc436571539"/>
+      <w:bookmarkStart w:id="12" w:name="_Toc436821898"/>
       <w:r>
         <w:rPr>
           <w:lang w:val="en-GB"/>
@@ -4067,7 +4153,7 @@
       <w:pPr>
         <w:pStyle w:val="Titolo1"/>
       </w:pPr>
-      <w:bookmarkStart w:id="13" w:name="_Toc436571540"/>
+      <w:bookmarkStart w:id="13" w:name="_Toc436821899"/>
       <w:r>
         <w:lastRenderedPageBreak/>
         <w:t>Architectural Design</w:t>
@@ -4081,7 +4167,7 @@
           <w:lang w:val="en-GB"/>
         </w:rPr>
       </w:pPr>
-      <w:bookmarkStart w:id="14" w:name="_Toc436571541"/>
+      <w:bookmarkStart w:id="14" w:name="_Toc436821900"/>
       <w:r>
         <w:rPr>
           <w:lang w:val="en-GB"/>
@@ -4308,7 +4394,7 @@
           <w:lang w:val="en-GB"/>
         </w:rPr>
       </w:pPr>
-      <w:bookmarkStart w:id="15" w:name="_Toc436571542"/>
+      <w:bookmarkStart w:id="15" w:name="_Toc436821901"/>
       <w:r>
         <w:rPr>
           <w:lang w:val="en-GB"/>
@@ -5092,7 +5178,7 @@
           <w:lang w:val="en-GB"/>
         </w:rPr>
       </w:pPr>
-      <w:bookmarkStart w:id="16" w:name="_Toc436571543"/>
+      <w:bookmarkStart w:id="16" w:name="_Toc436821902"/>
       <w:r>
         <w:rPr>
           <w:lang w:val="en-GB"/>
@@ -5258,7 +5344,7 @@
           <w:lang w:eastAsia="en-GB"/>
         </w:rPr>
         <w:drawing>
-          <wp:anchor distT="0" distB="0" distL="114300" distR="114300" simplePos="0" relativeHeight="251655168" behindDoc="0" locked="0" layoutInCell="1" allowOverlap="1" wp14:anchorId="7F85B228" wp14:editId="4710AF07">
+          <wp:anchor distT="0" distB="0" distL="114300" distR="114300" simplePos="0" relativeHeight="251653120" behindDoc="0" locked="0" layoutInCell="1" allowOverlap="1" wp14:anchorId="7F85B228" wp14:editId="4710AF07">
             <wp:simplePos x="0" y="0"/>
             <wp:positionH relativeFrom="column">
               <wp:posOffset>-1009650</wp:posOffset>
@@ -5326,7 +5412,7 @@
           <w:lang w:val="en-GB"/>
         </w:rPr>
       </w:pPr>
-      <w:bookmarkStart w:id="17" w:name="_Toc436571544"/>
+      <w:bookmarkStart w:id="17" w:name="_Toc436821903"/>
       <w:r>
         <w:rPr>
           <w:lang w:val="en-GB"/>
@@ -5463,7 +5549,7 @@
         </w:rPr>
         <w:lastRenderedPageBreak/>
         <w:drawing>
-          <wp:anchor distT="0" distB="0" distL="114300" distR="114300" simplePos="0" relativeHeight="251646976" behindDoc="0" locked="0" layoutInCell="1" allowOverlap="1" wp14:anchorId="66177B2E" wp14:editId="2DDD732C">
+          <wp:anchor distT="0" distB="0" distL="114300" distR="114300" simplePos="0" relativeHeight="251639808" behindDoc="0" locked="0" layoutInCell="1" allowOverlap="1" wp14:anchorId="66177B2E" wp14:editId="2DDD732C">
             <wp:simplePos x="0" y="0"/>
             <wp:positionH relativeFrom="column">
               <wp:posOffset>-1295400</wp:posOffset>
@@ -5529,7 +5615,7 @@
           <w:lang w:val="en-GB"/>
         </w:rPr>
       </w:pPr>
-      <w:bookmarkStart w:id="18" w:name="_Toc436571545"/>
+      <w:bookmarkStart w:id="18" w:name="_Toc436821904"/>
       <w:r>
         <w:rPr>
           <w:lang w:val="en-GB"/>
@@ -5568,7 +5654,7 @@
       <w:pPr>
         <w:pStyle w:val="Titolo3"/>
       </w:pPr>
-      <w:bookmarkStart w:id="19" w:name="_Toc436571546"/>
+      <w:bookmarkStart w:id="19" w:name="_Toc436821905"/>
       <w:r>
         <w:t>Registration</w:t>
       </w:r>
@@ -5586,7 +5672,7 @@
           <w:lang w:eastAsia="en-GB"/>
         </w:rPr>
         <w:drawing>
-          <wp:anchor distT="0" distB="0" distL="114300" distR="114300" simplePos="0" relativeHeight="251669504" behindDoc="0" locked="0" layoutInCell="1" allowOverlap="1" wp14:anchorId="23982232" wp14:editId="1E64AF62">
+          <wp:anchor distT="0" distB="0" distL="114300" distR="114300" simplePos="0" relativeHeight="251676672" behindDoc="0" locked="0" layoutInCell="1" allowOverlap="1" wp14:anchorId="23982232" wp14:editId="1E64AF62">
             <wp:simplePos x="0" y="0"/>
             <wp:positionH relativeFrom="column">
               <wp:posOffset>-1390650</wp:posOffset>
@@ -5649,7 +5735,7 @@
       <w:pPr>
         <w:pStyle w:val="Titolo3"/>
       </w:pPr>
-      <w:bookmarkStart w:id="20" w:name="_Toc436571547"/>
+      <w:bookmarkStart w:id="20" w:name="_Toc436821906"/>
       <w:r>
         <w:lastRenderedPageBreak/>
         <w:t>Authentication</w:t>
@@ -5663,7 +5749,7 @@
           <w:lang w:eastAsia="en-GB"/>
         </w:rPr>
         <w:drawing>
-          <wp:anchor distT="0" distB="0" distL="114300" distR="114300" simplePos="0" relativeHeight="251670528" behindDoc="0" locked="0" layoutInCell="1" allowOverlap="1" wp14:anchorId="36D17404" wp14:editId="1C5C9E0A">
+          <wp:anchor distT="0" distB="0" distL="114300" distR="114300" simplePos="0" relativeHeight="251677696" behindDoc="0" locked="0" layoutInCell="1" allowOverlap="1" wp14:anchorId="36D17404" wp14:editId="1C5C9E0A">
             <wp:simplePos x="0" y="0"/>
             <wp:positionH relativeFrom="column">
               <wp:posOffset>-1666875</wp:posOffset>
@@ -5733,7 +5819,7 @@
       <w:pPr>
         <w:pStyle w:val="Titolo3"/>
       </w:pPr>
-      <w:bookmarkStart w:id="21" w:name="_Toc436571548"/>
+      <w:bookmarkStart w:id="21" w:name="_Toc436821907"/>
       <w:r>
         <w:lastRenderedPageBreak/>
         <w:t>Normal Request</w:t>
@@ -5810,7 +5896,7 @@
       <w:pPr>
         <w:pStyle w:val="Titolo3"/>
       </w:pPr>
-      <w:bookmarkStart w:id="22" w:name="_Toc436571549"/>
+      <w:bookmarkStart w:id="22" w:name="_Toc436821908"/>
       <w:r>
         <w:lastRenderedPageBreak/>
         <w:t>Shared Request</w:t>
@@ -5831,7 +5917,7 @@
           <w:lang w:eastAsia="en-GB"/>
         </w:rPr>
         <w:drawing>
-          <wp:anchor distT="0" distB="0" distL="114300" distR="114300" simplePos="0" relativeHeight="251671552" behindDoc="0" locked="0" layoutInCell="1" allowOverlap="1" wp14:anchorId="4B005634" wp14:editId="66F7F4EF">
+          <wp:anchor distT="0" distB="0" distL="114300" distR="114300" simplePos="0" relativeHeight="251678720" behindDoc="0" locked="0" layoutInCell="1" allowOverlap="1" wp14:anchorId="4B005634" wp14:editId="66F7F4EF">
             <wp:simplePos x="0" y="0"/>
             <wp:positionH relativeFrom="column">
               <wp:posOffset>-774784</wp:posOffset>
@@ -5894,7 +5980,7 @@
       <w:pPr>
         <w:pStyle w:val="Titolo3"/>
       </w:pPr>
-      <w:bookmarkStart w:id="23" w:name="_Toc436571550"/>
+      <w:bookmarkStart w:id="23" w:name="_Toc436821909"/>
       <w:r>
         <w:lastRenderedPageBreak/>
         <w:t>Reservation</w:t>
@@ -5908,7 +5994,7 @@
           <w:lang w:eastAsia="en-GB"/>
         </w:rPr>
         <w:drawing>
-          <wp:anchor distT="0" distB="0" distL="114300" distR="114300" simplePos="0" relativeHeight="251672576" behindDoc="0" locked="0" layoutInCell="1" allowOverlap="1" wp14:anchorId="517C722E" wp14:editId="2E352421">
+          <wp:anchor distT="0" distB="0" distL="114300" distR="114300" simplePos="0" relativeHeight="251679744" behindDoc="0" locked="0" layoutInCell="1" allowOverlap="1" wp14:anchorId="517C722E" wp14:editId="2E352421">
             <wp:simplePos x="0" y="0"/>
             <wp:positionH relativeFrom="column">
               <wp:posOffset>-1435563</wp:posOffset>
@@ -5971,7 +6057,7 @@
       <w:pPr>
         <w:pStyle w:val="Titolo3"/>
       </w:pPr>
-      <w:bookmarkStart w:id="24" w:name="_Toc436571551"/>
+      <w:bookmarkStart w:id="24" w:name="_Toc436821910"/>
       <w:r>
         <w:rPr>
           <w:noProof/>
@@ -5979,7 +6065,7 @@
         </w:rPr>
         <w:lastRenderedPageBreak/>
         <w:drawing>
-          <wp:anchor distT="0" distB="0" distL="114300" distR="114300" simplePos="0" relativeHeight="251653120" behindDoc="0" locked="0" layoutInCell="1" allowOverlap="1" wp14:anchorId="53202A23" wp14:editId="13FD61FA">
+          <wp:anchor distT="0" distB="0" distL="114300" distR="114300" simplePos="0" relativeHeight="251651072" behindDoc="0" locked="0" layoutInCell="1" allowOverlap="1" wp14:anchorId="53202A23" wp14:editId="13FD61FA">
             <wp:simplePos x="0" y="0"/>
             <wp:positionH relativeFrom="column">
               <wp:posOffset>-1495425</wp:posOffset>
@@ -6046,7 +6132,7 @@
       <w:pPr>
         <w:pStyle w:val="Titolo3"/>
       </w:pPr>
-      <w:bookmarkStart w:id="25" w:name="_Toc436571552"/>
+      <w:bookmarkStart w:id="25" w:name="_Toc436821911"/>
       <w:r>
         <w:lastRenderedPageBreak/>
         <w:t>Emergency</w:t>
@@ -6077,7 +6163,7 @@
           <w:lang w:eastAsia="en-GB"/>
         </w:rPr>
         <w:drawing>
-          <wp:anchor distT="0" distB="0" distL="114300" distR="114300" simplePos="0" relativeHeight="251667456" behindDoc="0" locked="0" layoutInCell="1" allowOverlap="1" wp14:anchorId="4F0D4C78" wp14:editId="4C3B86B6">
+          <wp:anchor distT="0" distB="0" distL="114300" distR="114300" simplePos="0" relativeHeight="251658240" behindDoc="0" locked="0" layoutInCell="1" allowOverlap="1" wp14:anchorId="4F0D4C78" wp14:editId="4C3B86B6">
             <wp:simplePos x="0" y="0"/>
             <wp:positionH relativeFrom="column">
               <wp:posOffset>-1514475</wp:posOffset>
@@ -6143,7 +6229,7 @@
           <w:lang w:val="en-GB"/>
         </w:rPr>
       </w:pPr>
-      <w:bookmarkStart w:id="26" w:name="_Toc436571553"/>
+      <w:bookmarkStart w:id="26" w:name="_Toc436821912"/>
       <w:r>
         <w:rPr>
           <w:lang w:val="en-GB"/>
@@ -8624,7 +8710,7 @@
           <w:lang w:val="en-GB"/>
         </w:rPr>
       </w:pPr>
-      <w:bookmarkStart w:id="27" w:name="_Toc436571554"/>
+      <w:bookmarkStart w:id="27" w:name="_Toc436821913"/>
       <w:r>
         <w:rPr>
           <w:lang w:val="en-GB"/>
@@ -9065,7 +9151,7 @@
             <v:stroke joinstyle="miter"/>
             <v:path gradientshapeok="t" o:connecttype="rect"/>
           </v:shapetype>
-          <v:shape id="_x0000_s1028" type="#_x0000_t202" style="position:absolute;left:0;text-align:left;margin-left:218.25pt;margin-top:234.75pt;width:118.5pt;height:23.25pt;z-index:251670016" strokecolor="white [3212]">
+          <v:shape id="_x0000_s1028" type="#_x0000_t202" style="position:absolute;left:0;text-align:left;margin-left:218.25pt;margin-top:234.75pt;width:118.5pt;height:23.25pt;z-index:251670528" strokecolor="white [3212]">
             <v:textbox style="mso-next-textbox:#_x0000_s1028">
               <w:txbxContent>
                 <w:p>
@@ -9234,7 +9320,7 @@
           <w:lang w:eastAsia="en-GB"/>
         </w:rPr>
         <w:drawing>
-          <wp:anchor distT="0" distB="0" distL="114300" distR="114300" simplePos="0" relativeHeight="251656192" behindDoc="0" locked="0" layoutInCell="1" allowOverlap="1" wp14:anchorId="5BA17FEE" wp14:editId="5DB5AECB">
+          <wp:anchor distT="0" distB="0" distL="114300" distR="114300" simplePos="0" relativeHeight="251654144" behindDoc="0" locked="0" layoutInCell="1" allowOverlap="1" wp14:anchorId="5BA17FEE" wp14:editId="5DB5AECB">
             <wp:simplePos x="0" y="0"/>
             <wp:positionH relativeFrom="column">
               <wp:posOffset>469265</wp:posOffset>
@@ -9300,7 +9386,7 @@
           <w:lang w:val="en-GB"/>
         </w:rPr>
       </w:pPr>
-      <w:bookmarkStart w:id="28" w:name="_Toc436571555"/>
+      <w:bookmarkStart w:id="28" w:name="_Toc436821914"/>
       <w:r>
         <w:rPr>
           <w:lang w:val="en-GB"/>
@@ -9779,7 +9865,7 @@
       <w:pPr>
         <w:pStyle w:val="Titolo1"/>
       </w:pPr>
-      <w:bookmarkStart w:id="29" w:name="_Toc436571556"/>
+      <w:bookmarkStart w:id="29" w:name="_Toc436821915"/>
       <w:r>
         <w:lastRenderedPageBreak/>
         <w:t>Algorithm Design</w:t>
@@ -9993,7 +10079,7 @@
       <w:pPr>
         <w:pStyle w:val="Titolo2"/>
       </w:pPr>
-      <w:bookmarkStart w:id="30" w:name="_Toc436571557"/>
+      <w:bookmarkStart w:id="30" w:name="_Toc436821916"/>
       <w:r>
         <w:t>Request</w:t>
       </w:r>
@@ -10006,7 +10092,7 @@
           <w:lang w:eastAsia="it-IT"/>
         </w:rPr>
         <w:pict>
-          <v:shape id="_x0000_s1026" type="#_x0000_t202" style="position:absolute;left:0;text-align:left;margin-left:-12pt;margin-top:14.3pt;width:469.5pt;height:438.75pt;z-index:251667968" strokecolor="white [3212]">
+          <v:shape id="_x0000_s1026" type="#_x0000_t202" style="position:absolute;left:0;text-align:left;margin-left:-12pt;margin-top:14.3pt;width:469.5pt;height:438.75pt;z-index:251668480" strokecolor="white [3212]">
             <v:textbox style="mso-next-textbox:#_x0000_s1026">
               <w:txbxContent>
                 <w:p>
@@ -10720,7 +10806,7 @@
           <w:lang w:val="it-IT" w:eastAsia="it-IT"/>
         </w:rPr>
         <w:pict>
-          <v:shape id="_x0000_s1027" type="#_x0000_t202" style="position:absolute;left:0;text-align:left;margin-left:-38.1pt;margin-top:16.3pt;width:435.6pt;height:554.25pt;z-index:251668992" strokecolor="white [3212]">
+          <v:shape id="_x0000_s1027" type="#_x0000_t202" style="position:absolute;left:0;text-align:left;margin-left:-38.1pt;margin-top:16.3pt;width:435.6pt;height:554.25pt;z-index:251669504" strokecolor="white [3212]">
             <v:textbox style="mso-next-textbox:#_x0000_s1027">
               <w:txbxContent>
                 <w:p>
@@ -11954,7 +12040,7 @@
       <w:pPr>
         <w:pStyle w:val="Titolo1"/>
       </w:pPr>
-      <w:bookmarkStart w:id="31" w:name="_Toc436571558"/>
+      <w:bookmarkStart w:id="31" w:name="_Toc436821917"/>
       <w:r>
         <w:lastRenderedPageBreak/>
         <w:t>User Interface Design</w:t>
@@ -12028,7 +12114,7 @@
           <w:lang w:eastAsia="en-GB"/>
         </w:rPr>
         <w:drawing>
-          <wp:anchor distT="0" distB="0" distL="114300" distR="114300" simplePos="0" relativeHeight="251659264" behindDoc="0" locked="0" layoutInCell="1" allowOverlap="1" wp14:anchorId="5FB3FC61" wp14:editId="16E60077">
+          <wp:anchor distT="0" distB="0" distL="114300" distR="114300" simplePos="0" relativeHeight="251657216" behindDoc="0" locked="0" layoutInCell="1" allowOverlap="1" wp14:anchorId="5FB3FC61" wp14:editId="16E60077">
             <wp:simplePos x="0" y="0"/>
             <wp:positionH relativeFrom="column">
               <wp:posOffset>-1451113</wp:posOffset>
@@ -12089,7 +12175,7 @@
           <w:lang w:eastAsia="en-GB"/>
         </w:rPr>
         <w:drawing>
-          <wp:anchor distT="0" distB="0" distL="114300" distR="114300" simplePos="0" relativeHeight="251644928" behindDoc="0" locked="0" layoutInCell="1" allowOverlap="1" wp14:anchorId="10AC85F0" wp14:editId="459AFE36">
+          <wp:anchor distT="0" distB="0" distL="114300" distR="114300" simplePos="0" relativeHeight="251637760" behindDoc="0" locked="0" layoutInCell="1" allowOverlap="1" wp14:anchorId="10AC85F0" wp14:editId="459AFE36">
             <wp:simplePos x="0" y="0"/>
             <wp:positionH relativeFrom="column">
               <wp:posOffset>2146300</wp:posOffset>
@@ -12157,7 +12243,7 @@
         </w:rPr>
         <w:lastRenderedPageBreak/>
         <w:drawing>
-          <wp:anchor distT="0" distB="0" distL="114300" distR="114300" simplePos="0" relativeHeight="251645952" behindDoc="0" locked="0" layoutInCell="1" allowOverlap="1" wp14:anchorId="66173608" wp14:editId="2380B7A3">
+          <wp:anchor distT="0" distB="0" distL="114300" distR="114300" simplePos="0" relativeHeight="251638784" behindDoc="0" locked="0" layoutInCell="1" allowOverlap="1" wp14:anchorId="66173608" wp14:editId="2380B7A3">
             <wp:simplePos x="0" y="0"/>
             <wp:positionH relativeFrom="column">
               <wp:posOffset>-1449070</wp:posOffset>
@@ -12236,7 +12322,7 @@
         </w:rPr>
         <w:lastRenderedPageBreak/>
         <w:drawing>
-          <wp:anchor distT="0" distB="0" distL="114300" distR="114300" simplePos="0" relativeHeight="251657216" behindDoc="0" locked="0" layoutInCell="1" allowOverlap="1" wp14:anchorId="1C119CD1" wp14:editId="6AB9C508">
+          <wp:anchor distT="0" distB="0" distL="114300" distR="114300" simplePos="0" relativeHeight="251655168" behindDoc="0" locked="0" layoutInCell="1" allowOverlap="1" wp14:anchorId="1C119CD1" wp14:editId="6AB9C508">
             <wp:simplePos x="0" y="0"/>
             <wp:positionH relativeFrom="column">
               <wp:posOffset>-1361440</wp:posOffset>
@@ -12313,7 +12399,7 @@
           <w:lang w:eastAsia="en-GB"/>
         </w:rPr>
         <w:drawing>
-          <wp:anchor distT="0" distB="0" distL="114300" distR="114300" simplePos="0" relativeHeight="251658240" behindDoc="0" locked="0" layoutInCell="1" allowOverlap="1" wp14:anchorId="73C8AC34" wp14:editId="74834119">
+          <wp:anchor distT="0" distB="0" distL="114300" distR="114300" simplePos="0" relativeHeight="251656192" behindDoc="0" locked="0" layoutInCell="1" allowOverlap="1" wp14:anchorId="73C8AC34" wp14:editId="74834119">
             <wp:simplePos x="0" y="0"/>
             <wp:positionH relativeFrom="column">
               <wp:posOffset>-1490980</wp:posOffset>
@@ -12374,7 +12460,7 @@
           <w:lang w:eastAsia="en-GB"/>
         </w:rPr>
         <w:drawing>
-          <wp:anchor distT="0" distB="0" distL="114300" distR="114300" simplePos="0" relativeHeight="251643904" behindDoc="0" locked="0" layoutInCell="1" allowOverlap="1" wp14:anchorId="6A653FCF" wp14:editId="494DDF69">
+          <wp:anchor distT="0" distB="0" distL="114300" distR="114300" simplePos="0" relativeHeight="251636736" behindDoc="0" locked="0" layoutInCell="1" allowOverlap="1" wp14:anchorId="6A653FCF" wp14:editId="494DDF69">
             <wp:simplePos x="0" y="0"/>
             <wp:positionH relativeFrom="column">
               <wp:posOffset>-1586865</wp:posOffset>
@@ -12444,7 +12530,7 @@
         </w:rPr>
         <w:lastRenderedPageBreak/>
         <w:drawing>
-          <wp:anchor distT="0" distB="0" distL="114300" distR="114300" simplePos="0" relativeHeight="251642880" behindDoc="0" locked="0" layoutInCell="1" allowOverlap="1" wp14:anchorId="4B80989C" wp14:editId="1F6B6DDE">
+          <wp:anchor distT="0" distB="0" distL="114300" distR="114300" simplePos="0" relativeHeight="251635712" behindDoc="0" locked="0" layoutInCell="1" allowOverlap="1" wp14:anchorId="4B80989C" wp14:editId="1F6B6DDE">
             <wp:simplePos x="0" y="0"/>
             <wp:positionH relativeFrom="column">
               <wp:posOffset>-1561465</wp:posOffset>
@@ -12521,7 +12607,7 @@
           <w:lang w:eastAsia="en-GB"/>
         </w:rPr>
         <w:drawing>
-          <wp:anchor distT="0" distB="0" distL="114300" distR="114300" simplePos="0" relativeHeight="251654144" behindDoc="0" locked="0" layoutInCell="1" allowOverlap="1" wp14:anchorId="5D464D96" wp14:editId="6D1B6754">
+          <wp:anchor distT="0" distB="0" distL="114300" distR="114300" simplePos="0" relativeHeight="251652096" behindDoc="0" locked="0" layoutInCell="1" allowOverlap="1" wp14:anchorId="5D464D96" wp14:editId="6D1B6754">
             <wp:simplePos x="0" y="0"/>
             <wp:positionH relativeFrom="column">
               <wp:posOffset>-1230630</wp:posOffset>
@@ -12582,7 +12668,7 @@
           <w:lang w:eastAsia="en-GB"/>
         </w:rPr>
         <w:drawing>
-          <wp:anchor distT="0" distB="0" distL="114300" distR="114300" simplePos="0" relativeHeight="251668480" behindDoc="0" locked="0" layoutInCell="1" allowOverlap="1" wp14:anchorId="421F43E0" wp14:editId="447BD279">
+          <wp:anchor distT="0" distB="0" distL="114300" distR="114300" simplePos="0" relativeHeight="251659264" behindDoc="0" locked="0" layoutInCell="1" allowOverlap="1" wp14:anchorId="421F43E0" wp14:editId="447BD279">
             <wp:simplePos x="0" y="0"/>
             <wp:positionH relativeFrom="column">
               <wp:posOffset>-1207770</wp:posOffset>
@@ -12648,7 +12734,7 @@
       <w:pPr>
         <w:pStyle w:val="Titolo1"/>
       </w:pPr>
-      <w:bookmarkStart w:id="32" w:name="_Toc436571559"/>
+      <w:bookmarkStart w:id="32" w:name="_Toc436821918"/>
       <w:r>
         <w:lastRenderedPageBreak/>
         <w:t>Requirements Traceability</w:t>
@@ -12702,7 +12788,7 @@
       <w:pPr>
         <w:pStyle w:val="Titolo2"/>
       </w:pPr>
-      <w:bookmarkStart w:id="33" w:name="_Toc436571560"/>
+      <w:bookmarkStart w:id="33" w:name="_Toc436821919"/>
       <w:r>
         <w:t>Goal 1</w:t>
       </w:r>
@@ -13148,7 +13234,7 @@
       <w:pPr>
         <w:pStyle w:val="Titolo2"/>
       </w:pPr>
-      <w:bookmarkStart w:id="34" w:name="_Toc436571561"/>
+      <w:bookmarkStart w:id="34" w:name="_Toc436821920"/>
       <w:r>
         <w:t>Goal 2</w:t>
       </w:r>
@@ -13514,7 +13600,7 @@
       <w:pPr>
         <w:pStyle w:val="Titolo2"/>
       </w:pPr>
-      <w:bookmarkStart w:id="35" w:name="_Toc436571562"/>
+      <w:bookmarkStart w:id="35" w:name="_Toc436821921"/>
       <w:r>
         <w:t>Goal 3</w:t>
       </w:r>
@@ -13906,7 +13992,7 @@
       <w:pPr>
         <w:pStyle w:val="Titolo2"/>
       </w:pPr>
-      <w:bookmarkStart w:id="36" w:name="_Toc436571563"/>
+      <w:bookmarkStart w:id="36" w:name="_Toc436821922"/>
       <w:r>
         <w:t>Goal 4</w:t>
       </w:r>
@@ -14229,7 +14315,7 @@
       <w:pPr>
         <w:pStyle w:val="Titolo2"/>
       </w:pPr>
-      <w:bookmarkStart w:id="37" w:name="_Toc436571564"/>
+      <w:bookmarkStart w:id="37" w:name="_Toc436821923"/>
       <w:r>
         <w:t>Goal 5</w:t>
       </w:r>
@@ -14671,7 +14757,7 @@
       <w:pPr>
         <w:pStyle w:val="Titolo2"/>
       </w:pPr>
-      <w:bookmarkStart w:id="38" w:name="_Toc436571565"/>
+      <w:bookmarkStart w:id="38" w:name="_Toc436821924"/>
       <w:r>
         <w:lastRenderedPageBreak/>
         <w:t>Goal 6</w:t>
@@ -14976,7 +15062,7 @@
           <w:lang w:val="it-IT"/>
         </w:rPr>
       </w:pPr>
-      <w:bookmarkStart w:id="39" w:name="_Toc436571566"/>
+      <w:bookmarkStart w:id="39" w:name="_Toc436821925"/>
       <w:r>
         <w:rPr>
           <w:lang w:val="en-US"/>
@@ -15163,7 +15249,7 @@
       <w:pPr>
         <w:pStyle w:val="Titolo1"/>
       </w:pPr>
-      <w:bookmarkStart w:id="40" w:name="_Toc436571567"/>
+      <w:bookmarkStart w:id="40" w:name="_Toc436821926"/>
       <w:r>
         <w:lastRenderedPageBreak/>
         <w:t>Revisions Table</w:t>
@@ -16298,6 +16384,88 @@
       </w:tr>
     </w:tbl>
     <w:p/>
+    <w:p>
+      <w:pPr>
+        <w:pStyle w:val="Titolo1"/>
+      </w:pPr>
+      <w:bookmarkStart w:id="41" w:name="_Toc436821927"/>
+      <w:r>
+        <w:t>Hours of Work</w:t>
+      </w:r>
+      <w:bookmarkEnd w:id="41"/>
+    </w:p>
+    <w:p>
+      <w:pPr>
+        <w:ind w:firstLine="431"/>
+      </w:pPr>
+      <w:r>
+        <w:t>To avoid misunderstandings we always worked together and never done anything at home, so the hours of work are the same for every member of the group.</w:t>
+      </w:r>
+    </w:p>
+    <w:p/>
+    <w:p>
+      <w:r>
+        <w:rPr>
+          <w:noProof/>
+          <w:lang w:eastAsia="en-GB"/>
+        </w:rPr>
+        <w:drawing>
+          <wp:anchor distT="0" distB="0" distL="114300" distR="114300" simplePos="0" relativeHeight="251675648" behindDoc="0" locked="0" layoutInCell="1" allowOverlap="1" wp14:anchorId="7AADD198" wp14:editId="794E9B3E">
+            <wp:simplePos x="0" y="0"/>
+            <wp:positionH relativeFrom="column">
+              <wp:posOffset>-1207770</wp:posOffset>
+            </wp:positionH>
+            <wp:positionV relativeFrom="paragraph">
+              <wp:posOffset>226312</wp:posOffset>
+            </wp:positionV>
+            <wp:extent cx="6305550" cy="1713865"/>
+            <wp:effectExtent l="0" t="0" r="0" b="0"/>
+            <wp:wrapSquare wrapText="bothSides"/>
+            <wp:docPr id="25" name="Immagine 25"/>
+            <wp:cNvGraphicFramePr>
+              <a:graphicFrameLocks xmlns:a="http://schemas.openxmlformats.org/drawingml/2006/main" noChangeAspect="1"/>
+            </wp:cNvGraphicFramePr>
+            <a:graphic xmlns:a="http://schemas.openxmlformats.org/drawingml/2006/main">
+              <a:graphicData uri="http://schemas.openxmlformats.org/drawingml/2006/picture">
+                <pic:pic xmlns:pic="http://schemas.openxmlformats.org/drawingml/2006/picture">
+                  <pic:nvPicPr>
+                    <pic:cNvPr id="1" name=""/>
+                    <pic:cNvPicPr/>
+                  </pic:nvPicPr>
+                  <pic:blipFill>
+                    <a:blip r:embed="rId33">
+                      <a:extLst>
+                        <a:ext uri="{28A0092B-C50C-407E-A947-70E740481C1C}">
+                          <a14:useLocalDpi xmlns:a14="http://schemas.microsoft.com/office/drawing/2010/main" val="0"/>
+                        </a:ext>
+                      </a:extLst>
+                    </a:blip>
+                    <a:stretch>
+                      <a:fillRect/>
+                    </a:stretch>
+                  </pic:blipFill>
+                  <pic:spPr>
+                    <a:xfrm>
+                      <a:off x="0" y="0"/>
+                      <a:ext cx="6305550" cy="1713865"/>
+                    </a:xfrm>
+                    <a:prstGeom prst="rect">
+                      <a:avLst/>
+                    </a:prstGeom>
+                  </pic:spPr>
+                </pic:pic>
+              </a:graphicData>
+            </a:graphic>
+            <wp14:sizeRelH relativeFrom="margin">
+              <wp14:pctWidth>0</wp14:pctWidth>
+            </wp14:sizeRelH>
+            <wp14:sizeRelV relativeFrom="margin">
+              <wp14:pctHeight>0</wp14:pctHeight>
+            </wp14:sizeRelV>
+          </wp:anchor>
+        </w:drawing>
+      </w:r>
+    </w:p>
     <w:sectPr>
       <w:pgSz w:w="11906" w:h="16838" w:code="9"/>
       <w:pgMar w:top="1440" w:right="2880" w:bottom="1440" w:left="2880" w:header="709" w:footer="709" w:gutter="0"/>
@@ -20140,14 +20308,14 @@
     <w:uiPriority w:val="39"/>
     <w:unhideWhenUsed/>
     <w:qFormat/>
-    <w:rsid w:val="0076306B"/>
+    <w:rsid w:val="00871540"/>
     <w:pPr>
       <w:keepNext/>
       <w:tabs>
         <w:tab w:val="left" w:pos="879"/>
         <w:tab w:val="left" w:leader="dot" w:pos="5449"/>
       </w:tabs>
-      <w:spacing w:after="100"/>
+      <w:spacing w:after="60"/>
     </w:pPr>
     <w:rPr>
       <w:rFonts w:eastAsiaTheme="minorEastAsia" w:cs="Times New Roman"/>
@@ -21195,7 +21363,7 @@
 </file>
 
 <file path=customXml/itemProps1.xml><?xml version="1.0" encoding="utf-8"?>
-<ds:datastoreItem xmlns:ds="http://schemas.openxmlformats.org/officeDocument/2006/customXml" ds:itemID="{FD790017-32D1-46AA-AF28-C3714335883A}">
+<ds:datastoreItem xmlns:ds="http://schemas.openxmlformats.org/officeDocument/2006/customXml" ds:itemID="{F6A85133-D55C-4D1B-8FDA-3C3247E693A1}">
   <ds:schemaRefs>
     <ds:schemaRef ds:uri="http://schemas.openxmlformats.org/officeDocument/2006/bibliography"/>
   </ds:schemaRefs>

</xml_diff>